<commit_message>
finished web-services (not sure)
</commit_message>
<xml_diff>
--- a/2 step/Web Services, RESTful.docx
+++ b/2 step/Web Services, RESTful.docx
@@ -414,6 +414,14 @@
         </w:rPr>
         <w:t>Они не предназначены для непосредственной работы с пользователем (человеком). Обмен информацией происходит между системами (приложениями).</w:t>
       </w:r>
+      <w:r>
+        <w:rPr>
+          <w:rFonts w:ascii="Times New Roman" w:hAnsi="Times New Roman" w:cs="Times New Roman"/>
+          <w:sz w:val="28"/>
+          <w:szCs w:val="28"/>
+        </w:rPr>
+        <w:t xml:space="preserve"> Позволяют легко расширять функционал приложения, за счет использования внешних сервисов.</w:t>
+      </w:r>
     </w:p>
     <w:p>
       <w:pPr>
@@ -828,6 +836,23 @@
           <w:sz w:val="28"/>
           <w:szCs w:val="28"/>
         </w:rPr>
+        <w:t>Основная идея в том, чтобы программы, созданные на различных платформах и языках программирования, могли легко обмениваться данными.</w:t>
+      </w:r>
+    </w:p>
+    <w:p>
+      <w:pPr>
+        <w:rPr>
+          <w:rFonts w:ascii="Times New Roman" w:hAnsi="Times New Roman" w:cs="Times New Roman"/>
+          <w:sz w:val="28"/>
+          <w:szCs w:val="28"/>
+        </w:rPr>
+      </w:pPr>
+      <w:r>
+        <w:rPr>
+          <w:rFonts w:ascii="Times New Roman" w:hAnsi="Times New Roman" w:cs="Times New Roman"/>
+          <w:sz w:val="28"/>
+          <w:szCs w:val="28"/>
+        </w:rPr>
         <w:t xml:space="preserve">Указываем в </w:t>
       </w:r>
       <w:r>
@@ -972,7 +997,83 @@
           <w:sz w:val="28"/>
           <w:szCs w:val="28"/>
         </w:rPr>
-        <w:t>но это не принципиально.</w:t>
+        <w:t>но это не принципиально</w:t>
+      </w:r>
+      <w:r>
+        <w:rPr>
+          <w:rFonts w:ascii="Times New Roman" w:hAnsi="Times New Roman" w:cs="Times New Roman"/>
+          <w:sz w:val="28"/>
+          <w:szCs w:val="28"/>
+        </w:rPr>
+        <w:t xml:space="preserve"> (</w:t>
+      </w:r>
+      <w:r>
+        <w:rPr>
+          <w:rFonts w:ascii="Times New Roman" w:hAnsi="Times New Roman" w:cs="Times New Roman"/>
+          <w:sz w:val="28"/>
+          <w:szCs w:val="28"/>
+        </w:rPr>
+        <w:t xml:space="preserve">можно </w:t>
+      </w:r>
+      <w:proofErr w:type="spellStart"/>
+      <w:r>
+        <w:rPr>
+          <w:rFonts w:ascii="Times New Roman" w:hAnsi="Times New Roman" w:cs="Times New Roman"/>
+          <w:sz w:val="28"/>
+          <w:szCs w:val="28"/>
+        </w:rPr>
+        <w:t>юзать</w:t>
+      </w:r>
+      <w:proofErr w:type="spellEnd"/>
+      <w:r>
+        <w:rPr>
+          <w:rFonts w:ascii="Times New Roman" w:hAnsi="Times New Roman" w:cs="Times New Roman"/>
+          <w:sz w:val="28"/>
+          <w:szCs w:val="28"/>
+        </w:rPr>
+        <w:t xml:space="preserve"> </w:t>
+      </w:r>
+      <w:r>
+        <w:rPr>
+          <w:rFonts w:ascii="Times New Roman" w:hAnsi="Times New Roman" w:cs="Times New Roman"/>
+          <w:sz w:val="28"/>
+          <w:szCs w:val="28"/>
+          <w:lang w:val="en-US"/>
+        </w:rPr>
+        <w:t>SMTP</w:t>
+      </w:r>
+      <w:r>
+        <w:rPr>
+          <w:rFonts w:ascii="Times New Roman" w:hAnsi="Times New Roman" w:cs="Times New Roman"/>
+          <w:sz w:val="28"/>
+          <w:szCs w:val="28"/>
+        </w:rPr>
+        <w:t xml:space="preserve">, </w:t>
+      </w:r>
+      <w:r>
+        <w:rPr>
+          <w:rFonts w:ascii="Times New Roman" w:hAnsi="Times New Roman" w:cs="Times New Roman"/>
+          <w:sz w:val="28"/>
+          <w:szCs w:val="28"/>
+          <w:lang w:val="en-US"/>
+        </w:rPr>
+        <w:t>FTP</w:t>
+      </w:r>
+      <w:r>
+        <w:rPr>
+          <w:rFonts w:ascii="Times New Roman" w:hAnsi="Times New Roman" w:cs="Times New Roman"/>
+          <w:sz w:val="28"/>
+          <w:szCs w:val="28"/>
+        </w:rPr>
+        <w:t>)</w:t>
+      </w:r>
+      <w:r>
+        <w:rPr>
+          <w:rFonts w:ascii="Times New Roman" w:hAnsi="Times New Roman" w:cs="Times New Roman"/>
+          <w:sz w:val="28"/>
+          <w:szCs w:val="28"/>
+        </w:rPr>
+        <w:t>.</w:t>
       </w:r>
     </w:p>
     <w:p>
@@ -1467,6 +1568,7 @@
         <w:rPr>
           <w:noProof/>
         </w:rPr>
+        <w:lastRenderedPageBreak/>
         <w:drawing>
           <wp:inline distT="0" distB="0" distL="0" distR="0" wp14:anchorId="71C56767" wp14:editId="696A47CB">
             <wp:extent cx="5940425" cy="4364990"/>
@@ -1519,7 +1621,6 @@
           <w:sz w:val="28"/>
           <w:szCs w:val="28"/>
         </w:rPr>
-        <w:lastRenderedPageBreak/>
         <w:t xml:space="preserve">Основные элементы </w:t>
       </w:r>
       <w:r>
@@ -1551,44 +1652,47 @@
           <w:b/>
           <w:sz w:val="28"/>
           <w:szCs w:val="28"/>
-          <w:lang w:val="en-US"/>
-        </w:rPr>
-        <w:t>Operation</w:t>
-      </w:r>
-      <w:r>
-        <w:rPr>
-          <w:rFonts w:ascii="Times New Roman" w:hAnsi="Times New Roman" w:cs="Times New Roman"/>
-          <w:b/>
-          <w:sz w:val="28"/>
-          <w:szCs w:val="28"/>
-        </w:rPr>
+        </w:rPr>
+        <w:t>&lt;</w:t>
+      </w:r>
+      <w:r>
+        <w:rPr>
+          <w:rFonts w:ascii="Times New Roman" w:hAnsi="Times New Roman" w:cs="Times New Roman"/>
+          <w:b/>
+          <w:sz w:val="28"/>
+          <w:szCs w:val="28"/>
+          <w:lang w:val="en-US"/>
+        </w:rPr>
+        <w:t>types</w:t>
+      </w:r>
+      <w:r>
+        <w:rPr>
+          <w:rFonts w:ascii="Times New Roman" w:hAnsi="Times New Roman" w:cs="Times New Roman"/>
+          <w:b/>
+          <w:sz w:val="28"/>
+          <w:szCs w:val="28"/>
+        </w:rPr>
+        <w:t xml:space="preserve">&gt; </w:t>
+      </w:r>
+      <w:proofErr w:type="gramStart"/>
+      <w:r>
+        <w:rPr>
+          <w:rFonts w:ascii="Times New Roman" w:hAnsi="Times New Roman" w:cs="Times New Roman"/>
+          <w:sz w:val="28"/>
+          <w:szCs w:val="28"/>
+        </w:rPr>
+        <w:t xml:space="preserve">– </w:t>
+      </w:r>
+      <w:r>
         <w:t xml:space="preserve"> </w:t>
       </w:r>
-      <w:proofErr w:type="gramStart"/>
-      <w:r>
-        <w:rPr>
-          <w:rFonts w:ascii="Times New Roman" w:hAnsi="Times New Roman" w:cs="Times New Roman"/>
-          <w:b/>
-          <w:sz w:val="28"/>
-          <w:szCs w:val="28"/>
-        </w:rPr>
-        <w:t xml:space="preserve">- </w:t>
-      </w:r>
-      <w:r>
-        <w:rPr>
-          <w:rFonts w:ascii="Times New Roman" w:hAnsi="Times New Roman" w:cs="Times New Roman"/>
-          <w:sz w:val="28"/>
-          <w:szCs w:val="28"/>
-        </w:rPr>
-        <w:t xml:space="preserve"> </w:t>
-      </w:r>
-      <w:r>
-        <w:rPr>
-          <w:rFonts w:ascii="Times New Roman" w:hAnsi="Times New Roman" w:cs="Times New Roman"/>
-          <w:sz w:val="28"/>
-          <w:szCs w:val="28"/>
-        </w:rPr>
-        <w:t>тег</w:t>
+      <w:r>
+        <w:rPr>
+          <w:rFonts w:ascii="Times New Roman" w:hAnsi="Times New Roman" w:cs="Times New Roman"/>
+          <w:sz w:val="28"/>
+          <w:szCs w:val="28"/>
+        </w:rPr>
+        <w:t>описание</w:t>
       </w:r>
       <w:proofErr w:type="gramEnd"/>
       <w:r>
@@ -1597,7 +1701,31 @@
           <w:sz w:val="28"/>
           <w:szCs w:val="28"/>
         </w:rPr>
-        <w:t>, описывающий функции. То есть он указывает на имя функции и то, как должен выглядеть запрос и ответ.</w:t>
+        <w:t xml:space="preserve"> всех типов данных, </w:t>
+      </w:r>
+      <w:r>
+        <w:rPr>
+          <w:rFonts w:ascii="Times New Roman" w:hAnsi="Times New Roman" w:cs="Times New Roman"/>
+          <w:sz w:val="28"/>
+          <w:szCs w:val="28"/>
+        </w:rPr>
+        <w:t>п</w:t>
+      </w:r>
+      <w:r>
+        <w:rPr>
+          <w:rFonts w:ascii="Times New Roman" w:hAnsi="Times New Roman" w:cs="Times New Roman"/>
+          <w:sz w:val="28"/>
+          <w:szCs w:val="28"/>
+        </w:rPr>
+        <w:t>редлагаемых веб-сервисом</w:t>
+      </w:r>
+      <w:r>
+        <w:rPr>
+          <w:rFonts w:ascii="Times New Roman" w:hAnsi="Times New Roman" w:cs="Times New Roman"/>
+          <w:sz w:val="28"/>
+          <w:szCs w:val="28"/>
+        </w:rPr>
+        <w:t>.</w:t>
       </w:r>
     </w:p>
     <w:p>
@@ -1616,50 +1744,55 @@
       <w:r>
         <w:rPr>
           <w:rFonts w:ascii="Times New Roman" w:hAnsi="Times New Roman" w:cs="Times New Roman"/>
-          <w:sz w:val="28"/>
-          <w:szCs w:val="28"/>
-        </w:rPr>
-        <w:t xml:space="preserve">Вложенные в </w:t>
-      </w:r>
-      <w:r>
-        <w:rPr>
-          <w:rFonts w:ascii="Times New Roman" w:hAnsi="Times New Roman" w:cs="Times New Roman"/>
-          <w:sz w:val="28"/>
-          <w:szCs w:val="28"/>
-          <w:lang w:val="en-US"/>
-        </w:rPr>
-        <w:t>operation</w:t>
-      </w:r>
-      <w:r>
-        <w:rPr>
-          <w:rFonts w:ascii="Times New Roman" w:hAnsi="Times New Roman" w:cs="Times New Roman"/>
+          <w:b/>
+          <w:sz w:val="28"/>
+          <w:szCs w:val="28"/>
+          <w:lang w:val="en-US"/>
+        </w:rPr>
+        <w:t>&lt;o</w:t>
+      </w:r>
+      <w:r>
+        <w:rPr>
+          <w:rFonts w:ascii="Times New Roman" w:hAnsi="Times New Roman" w:cs="Times New Roman"/>
+          <w:b/>
+          <w:sz w:val="28"/>
+          <w:szCs w:val="28"/>
+          <w:lang w:val="en-US"/>
+        </w:rPr>
+        <w:t>peration</w:t>
+      </w:r>
+      <w:r>
+        <w:rPr>
+          <w:rFonts w:ascii="Times New Roman" w:hAnsi="Times New Roman" w:cs="Times New Roman"/>
+          <w:b/>
+          <w:sz w:val="28"/>
+          <w:szCs w:val="28"/>
+          <w:lang w:val="en-US"/>
+        </w:rPr>
+        <w:t>&gt;</w:t>
+      </w:r>
+      <w:r>
+        <w:rPr>
+          <w:rFonts w:ascii="Times New Roman" w:hAnsi="Times New Roman" w:cs="Times New Roman"/>
+          <w:b/>
           <w:sz w:val="28"/>
           <w:szCs w:val="28"/>
         </w:rPr>
         <w:t xml:space="preserve"> </w:t>
       </w:r>
-      <w:r>
-        <w:rPr>
-          <w:rFonts w:ascii="Times New Roman" w:hAnsi="Times New Roman" w:cs="Times New Roman"/>
-          <w:sz w:val="28"/>
-          <w:szCs w:val="28"/>
-        </w:rPr>
-        <w:t xml:space="preserve">теги </w:t>
-      </w:r>
-      <w:r>
-        <w:rPr>
-          <w:rFonts w:ascii="Times New Roman" w:hAnsi="Times New Roman" w:cs="Times New Roman"/>
-          <w:b/>
-          <w:sz w:val="28"/>
-          <w:szCs w:val="28"/>
-          <w:lang w:val="en-US"/>
-        </w:rPr>
-        <w:t>input</w:t>
-      </w:r>
-      <w:r>
-        <w:rPr>
-          <w:rFonts w:ascii="Times New Roman" w:hAnsi="Times New Roman" w:cs="Times New Roman"/>
-          <w:b/>
+      <w:proofErr w:type="gramStart"/>
+      <w:r>
+        <w:rPr>
+          <w:rFonts w:ascii="Times New Roman" w:hAnsi="Times New Roman" w:cs="Times New Roman"/>
+          <w:b/>
+          <w:sz w:val="28"/>
+          <w:szCs w:val="28"/>
+        </w:rPr>
+        <w:t xml:space="preserve">- </w:t>
+      </w:r>
+      <w:r>
+        <w:rPr>
+          <w:rFonts w:ascii="Times New Roman" w:hAnsi="Times New Roman" w:cs="Times New Roman"/>
           <w:sz w:val="28"/>
           <w:szCs w:val="28"/>
         </w:rPr>
@@ -1671,34 +1804,16 @@
           <w:sz w:val="28"/>
           <w:szCs w:val="28"/>
         </w:rPr>
-        <w:t xml:space="preserve">и </w:t>
-      </w:r>
-      <w:r>
-        <w:rPr>
-          <w:rFonts w:ascii="Times New Roman" w:hAnsi="Times New Roman" w:cs="Times New Roman"/>
-          <w:b/>
-          <w:sz w:val="28"/>
-          <w:szCs w:val="28"/>
-          <w:lang w:val="en-US"/>
-        </w:rPr>
-        <w:t>output</w:t>
-      </w:r>
-      <w:r>
-        <w:rPr>
-          <w:rFonts w:ascii="Times New Roman" w:hAnsi="Times New Roman" w:cs="Times New Roman"/>
-          <w:b/>
-          <w:sz w:val="28"/>
-          <w:szCs w:val="28"/>
-        </w:rPr>
-        <w:t xml:space="preserve"> </w:t>
-      </w:r>
-      <w:r>
-        <w:rPr>
-          <w:rFonts w:ascii="Times New Roman" w:hAnsi="Times New Roman" w:cs="Times New Roman"/>
-          <w:sz w:val="28"/>
-          <w:szCs w:val="28"/>
-        </w:rPr>
-        <w:t>содержат информацию о входных и выходных параметрах функции.</w:t>
+        <w:t>тег</w:t>
+      </w:r>
+      <w:proofErr w:type="gramEnd"/>
+      <w:r>
+        <w:rPr>
+          <w:rFonts w:ascii="Times New Roman" w:hAnsi="Times New Roman" w:cs="Times New Roman"/>
+          <w:sz w:val="28"/>
+          <w:szCs w:val="28"/>
+        </w:rPr>
+        <w:t>, описывающий функции. То есть он указывает на имя функции и то, как должен выглядеть запрос и ответ.</w:t>
       </w:r>
     </w:p>
     <w:p>
@@ -1717,17 +1832,23 @@
       <w:r>
         <w:rPr>
           <w:rFonts w:ascii="Times New Roman" w:hAnsi="Times New Roman" w:cs="Times New Roman"/>
-          <w:b/>
-          <w:sz w:val="28"/>
-          <w:szCs w:val="28"/>
-          <w:lang w:val="en-US"/>
-        </w:rPr>
-        <w:t>Service</w:t>
-      </w:r>
-      <w:r>
-        <w:rPr>
-          <w:rFonts w:ascii="Times New Roman" w:hAnsi="Times New Roman" w:cs="Times New Roman"/>
-          <w:b/>
+          <w:sz w:val="28"/>
+          <w:szCs w:val="28"/>
+        </w:rPr>
+        <w:t xml:space="preserve">Вложенные в </w:t>
+      </w:r>
+      <w:r>
+        <w:rPr>
+          <w:rFonts w:ascii="Times New Roman" w:hAnsi="Times New Roman" w:cs="Times New Roman"/>
+          <w:sz w:val="28"/>
+          <w:szCs w:val="28"/>
+          <w:lang w:val="en-US"/>
+        </w:rPr>
+        <w:t>operation</w:t>
+      </w:r>
+      <w:r>
+        <w:rPr>
+          <w:rFonts w:ascii="Times New Roman" w:hAnsi="Times New Roman" w:cs="Times New Roman"/>
           <w:sz w:val="28"/>
           <w:szCs w:val="28"/>
         </w:rPr>
@@ -1739,11 +1860,537 @@
           <w:sz w:val="28"/>
           <w:szCs w:val="28"/>
         </w:rPr>
+        <w:t xml:space="preserve">теги </w:t>
+      </w:r>
+      <w:r>
+        <w:rPr>
+          <w:rFonts w:ascii="Times New Roman" w:hAnsi="Times New Roman" w:cs="Times New Roman"/>
+          <w:sz w:val="28"/>
+          <w:szCs w:val="28"/>
+        </w:rPr>
+        <w:t>&lt;</w:t>
+      </w:r>
+      <w:r>
+        <w:rPr>
+          <w:rFonts w:ascii="Times New Roman" w:hAnsi="Times New Roman" w:cs="Times New Roman"/>
+          <w:b/>
+          <w:sz w:val="28"/>
+          <w:szCs w:val="28"/>
+          <w:lang w:val="en-US"/>
+        </w:rPr>
+        <w:t>input</w:t>
+      </w:r>
+      <w:r>
+        <w:rPr>
+          <w:rFonts w:ascii="Times New Roman" w:hAnsi="Times New Roman" w:cs="Times New Roman"/>
+          <w:b/>
+          <w:sz w:val="28"/>
+          <w:szCs w:val="28"/>
+        </w:rPr>
+        <w:t>&gt;</w:t>
+      </w:r>
+      <w:r>
+        <w:rPr>
+          <w:rFonts w:ascii="Times New Roman" w:hAnsi="Times New Roman" w:cs="Times New Roman"/>
+          <w:b/>
+          <w:sz w:val="28"/>
+          <w:szCs w:val="28"/>
+        </w:rPr>
+        <w:t xml:space="preserve"> </w:t>
+      </w:r>
+      <w:r>
+        <w:rPr>
+          <w:rFonts w:ascii="Times New Roman" w:hAnsi="Times New Roman" w:cs="Times New Roman"/>
+          <w:sz w:val="28"/>
+          <w:szCs w:val="28"/>
+        </w:rPr>
+        <w:t xml:space="preserve">и </w:t>
+      </w:r>
+      <w:r>
+        <w:rPr>
+          <w:rFonts w:ascii="Times New Roman" w:hAnsi="Times New Roman" w:cs="Times New Roman"/>
+          <w:sz w:val="28"/>
+          <w:szCs w:val="28"/>
+        </w:rPr>
+        <w:t>&lt;</w:t>
+      </w:r>
+      <w:r>
+        <w:rPr>
+          <w:rFonts w:ascii="Times New Roman" w:hAnsi="Times New Roman" w:cs="Times New Roman"/>
+          <w:b/>
+          <w:sz w:val="28"/>
+          <w:szCs w:val="28"/>
+          <w:lang w:val="en-US"/>
+        </w:rPr>
+        <w:t>output</w:t>
+      </w:r>
+      <w:r>
+        <w:rPr>
+          <w:rFonts w:ascii="Times New Roman" w:hAnsi="Times New Roman" w:cs="Times New Roman"/>
+          <w:b/>
+          <w:sz w:val="28"/>
+          <w:szCs w:val="28"/>
+        </w:rPr>
+        <w:t>&gt;</w:t>
+      </w:r>
+      <w:r>
+        <w:rPr>
+          <w:rFonts w:ascii="Times New Roman" w:hAnsi="Times New Roman" w:cs="Times New Roman"/>
+          <w:b/>
+          <w:sz w:val="28"/>
+          <w:szCs w:val="28"/>
+        </w:rPr>
+        <w:t xml:space="preserve"> </w:t>
+      </w:r>
+      <w:r>
+        <w:rPr>
+          <w:rFonts w:ascii="Times New Roman" w:hAnsi="Times New Roman" w:cs="Times New Roman"/>
+          <w:sz w:val="28"/>
+          <w:szCs w:val="28"/>
+        </w:rPr>
+        <w:t>содержат информацию о входных и выходных параметрах функции.</w:t>
+      </w:r>
+    </w:p>
+    <w:p>
+      <w:pPr>
+        <w:pStyle w:val="a3"/>
+        <w:numPr>
+          <w:ilvl w:val="0"/>
+          <w:numId w:val="8"/>
+        </w:numPr>
+        <w:rPr>
+          <w:rFonts w:ascii="Times New Roman" w:hAnsi="Times New Roman" w:cs="Times New Roman"/>
+          <w:sz w:val="28"/>
+          <w:szCs w:val="28"/>
+        </w:rPr>
+      </w:pPr>
+      <w:r>
+        <w:rPr>
+          <w:rFonts w:ascii="Times New Roman" w:hAnsi="Times New Roman" w:cs="Times New Roman"/>
+          <w:b/>
+          <w:sz w:val="28"/>
+          <w:szCs w:val="28"/>
+        </w:rPr>
+        <w:t>&lt;</w:t>
+      </w:r>
+      <w:r>
+        <w:rPr>
+          <w:rFonts w:ascii="Times New Roman" w:hAnsi="Times New Roman" w:cs="Times New Roman"/>
+          <w:b/>
+          <w:sz w:val="28"/>
+          <w:szCs w:val="28"/>
+          <w:lang w:val="en-US"/>
+        </w:rPr>
+        <w:t>message</w:t>
+      </w:r>
+      <w:r>
+        <w:rPr>
+          <w:rFonts w:ascii="Times New Roman" w:hAnsi="Times New Roman" w:cs="Times New Roman"/>
+          <w:b/>
+          <w:sz w:val="28"/>
+          <w:szCs w:val="28"/>
+        </w:rPr>
+        <w:t xml:space="preserve">&gt; </w:t>
+      </w:r>
+      <w:r>
+        <w:rPr>
+          <w:rFonts w:ascii="Times New Roman" w:hAnsi="Times New Roman" w:cs="Times New Roman"/>
+          <w:sz w:val="28"/>
+          <w:szCs w:val="28"/>
+        </w:rPr>
+        <w:t xml:space="preserve">- </w:t>
+      </w:r>
+      <w:r>
+        <w:rPr>
+          <w:rFonts w:ascii="Times New Roman" w:hAnsi="Times New Roman" w:cs="Times New Roman"/>
+          <w:sz w:val="28"/>
+          <w:szCs w:val="28"/>
+        </w:rPr>
+        <w:t>определение формата обмена запросами и ответами данного метода</w:t>
+      </w:r>
+    </w:p>
+    <w:p>
+      <w:pPr>
+        <w:pStyle w:val="a3"/>
+        <w:numPr>
+          <w:ilvl w:val="0"/>
+          <w:numId w:val="8"/>
+        </w:numPr>
+        <w:rPr>
+          <w:rFonts w:ascii="Times New Roman" w:hAnsi="Times New Roman" w:cs="Times New Roman"/>
+          <w:sz w:val="28"/>
+          <w:szCs w:val="28"/>
+        </w:rPr>
+      </w:pPr>
+      <w:r>
+        <w:rPr>
+          <w:rFonts w:ascii="Times New Roman" w:hAnsi="Times New Roman" w:cs="Times New Roman"/>
+          <w:b/>
+          <w:sz w:val="28"/>
+          <w:szCs w:val="28"/>
+        </w:rPr>
+        <w:t>&lt;</w:t>
+      </w:r>
+      <w:r>
+        <w:rPr>
+          <w:rFonts w:ascii="Times New Roman" w:hAnsi="Times New Roman" w:cs="Times New Roman"/>
+          <w:b/>
+          <w:sz w:val="28"/>
+          <w:szCs w:val="28"/>
+          <w:lang w:val="en-US"/>
+        </w:rPr>
+        <w:t>s</w:t>
+      </w:r>
+      <w:r>
+        <w:rPr>
+          <w:rFonts w:ascii="Times New Roman" w:hAnsi="Times New Roman" w:cs="Times New Roman"/>
+          <w:b/>
+          <w:sz w:val="28"/>
+          <w:szCs w:val="28"/>
+          <w:lang w:val="en-US"/>
+        </w:rPr>
+        <w:t>ervice</w:t>
+      </w:r>
+      <w:r>
+        <w:rPr>
+          <w:rFonts w:ascii="Times New Roman" w:hAnsi="Times New Roman" w:cs="Times New Roman"/>
+          <w:b/>
+          <w:sz w:val="28"/>
+          <w:szCs w:val="28"/>
+        </w:rPr>
+        <w:t>&gt;</w:t>
+      </w:r>
+      <w:r>
+        <w:rPr>
+          <w:rFonts w:ascii="Times New Roman" w:hAnsi="Times New Roman" w:cs="Times New Roman"/>
+          <w:b/>
+          <w:sz w:val="28"/>
+          <w:szCs w:val="28"/>
+        </w:rPr>
+        <w:t xml:space="preserve"> </w:t>
+      </w:r>
+      <w:r>
+        <w:rPr>
+          <w:rFonts w:ascii="Times New Roman" w:hAnsi="Times New Roman" w:cs="Times New Roman"/>
+          <w:sz w:val="28"/>
+          <w:szCs w:val="28"/>
+        </w:rPr>
         <w:t>указывает расположение веб-сервиса.</w:t>
       </w:r>
     </w:p>
     <w:p>
       <w:pPr>
+        <w:pStyle w:val="a3"/>
+        <w:numPr>
+          <w:ilvl w:val="0"/>
+          <w:numId w:val="8"/>
+        </w:numPr>
+        <w:rPr>
+          <w:rFonts w:ascii="Times New Roman" w:hAnsi="Times New Roman" w:cs="Times New Roman"/>
+          <w:sz w:val="28"/>
+          <w:szCs w:val="28"/>
+        </w:rPr>
+      </w:pPr>
+      <w:r>
+        <w:rPr>
+          <w:rFonts w:ascii="Times New Roman" w:hAnsi="Times New Roman" w:cs="Times New Roman"/>
+          <w:b/>
+          <w:sz w:val="28"/>
+          <w:szCs w:val="28"/>
+        </w:rPr>
+        <w:t>&lt;</w:t>
+      </w:r>
+      <w:proofErr w:type="spellStart"/>
+      <w:r>
+        <w:rPr>
+          <w:rFonts w:ascii="Times New Roman" w:hAnsi="Times New Roman" w:cs="Times New Roman"/>
+          <w:b/>
+          <w:sz w:val="28"/>
+          <w:szCs w:val="28"/>
+          <w:lang w:val="en-US"/>
+        </w:rPr>
+        <w:t>portT</w:t>
+      </w:r>
+      <w:r>
+        <w:rPr>
+          <w:rFonts w:ascii="Times New Roman" w:hAnsi="Times New Roman" w:cs="Times New Roman"/>
+          <w:b/>
+          <w:sz w:val="28"/>
+          <w:szCs w:val="28"/>
+          <w:lang w:val="en-US"/>
+        </w:rPr>
+        <w:t>y</w:t>
+      </w:r>
+      <w:r>
+        <w:rPr>
+          <w:rFonts w:ascii="Times New Roman" w:hAnsi="Times New Roman" w:cs="Times New Roman"/>
+          <w:b/>
+          <w:sz w:val="28"/>
+          <w:szCs w:val="28"/>
+          <w:lang w:val="en-US"/>
+        </w:rPr>
+        <w:t>pe</w:t>
+      </w:r>
+      <w:proofErr w:type="spellEnd"/>
+      <w:r>
+        <w:rPr>
+          <w:rFonts w:ascii="Times New Roman" w:hAnsi="Times New Roman" w:cs="Times New Roman"/>
+          <w:b/>
+          <w:sz w:val="28"/>
+          <w:szCs w:val="28"/>
+        </w:rPr>
+        <w:t>&gt; -</w:t>
+      </w:r>
+      <w:r>
+        <w:rPr>
+          <w:rFonts w:ascii="Times New Roman" w:hAnsi="Times New Roman" w:cs="Times New Roman"/>
+          <w:b/>
+          <w:sz w:val="28"/>
+          <w:szCs w:val="28"/>
+        </w:rPr>
+        <w:t xml:space="preserve"> </w:t>
+      </w:r>
+      <w:r>
+        <w:rPr>
+          <w:rFonts w:ascii="Times New Roman" w:hAnsi="Times New Roman" w:cs="Times New Roman"/>
+          <w:sz w:val="28"/>
+          <w:szCs w:val="28"/>
+        </w:rPr>
+        <w:t xml:space="preserve">список операций, которые могут быть выполнены с сообщением. </w:t>
+      </w:r>
+      <w:proofErr w:type="gramStart"/>
+      <w:r>
+        <w:rPr>
+          <w:rFonts w:ascii="Times New Roman" w:hAnsi="Times New Roman" w:cs="Times New Roman"/>
+          <w:sz w:val="28"/>
+          <w:szCs w:val="28"/>
+        </w:rPr>
+        <w:t>Объединяет например</w:t>
+      </w:r>
+      <w:proofErr w:type="gramEnd"/>
+      <w:r>
+        <w:rPr>
+          <w:rFonts w:ascii="Times New Roman" w:hAnsi="Times New Roman" w:cs="Times New Roman"/>
+          <w:sz w:val="28"/>
+          <w:szCs w:val="28"/>
+        </w:rPr>
+        <w:t xml:space="preserve"> сообщение запроса и сообщение ответа в одну операцию.</w:t>
+      </w:r>
+    </w:p>
+    <w:p>
+      <w:pPr>
+        <w:pStyle w:val="a3"/>
+        <w:numPr>
+          <w:ilvl w:val="0"/>
+          <w:numId w:val="8"/>
+        </w:numPr>
+        <w:rPr>
+          <w:rFonts w:ascii="Times New Roman" w:hAnsi="Times New Roman" w:cs="Times New Roman"/>
+          <w:sz w:val="28"/>
+          <w:szCs w:val="28"/>
+        </w:rPr>
+      </w:pPr>
+      <w:r>
+        <w:rPr>
+          <w:rFonts w:ascii="Times New Roman" w:hAnsi="Times New Roman" w:cs="Times New Roman"/>
+          <w:b/>
+          <w:sz w:val="28"/>
+          <w:szCs w:val="28"/>
+        </w:rPr>
+        <w:t>&lt;</w:t>
+      </w:r>
+      <w:r>
+        <w:rPr>
+          <w:rFonts w:ascii="Times New Roman" w:hAnsi="Times New Roman" w:cs="Times New Roman"/>
+          <w:b/>
+          <w:sz w:val="28"/>
+          <w:szCs w:val="28"/>
+          <w:lang w:val="en-US"/>
+        </w:rPr>
+        <w:t>binding</w:t>
+      </w:r>
+      <w:r>
+        <w:rPr>
+          <w:rFonts w:ascii="Times New Roman" w:hAnsi="Times New Roman" w:cs="Times New Roman"/>
+          <w:b/>
+          <w:sz w:val="28"/>
+          <w:szCs w:val="28"/>
+        </w:rPr>
+        <w:t xml:space="preserve">&gt; </w:t>
+      </w:r>
+      <w:r>
+        <w:rPr>
+          <w:rFonts w:ascii="Times New Roman" w:hAnsi="Times New Roman" w:cs="Times New Roman"/>
+          <w:sz w:val="28"/>
+          <w:szCs w:val="28"/>
+        </w:rPr>
+        <w:t xml:space="preserve">указывает как передавать сообщение через </w:t>
+      </w:r>
+      <w:r>
+        <w:rPr>
+          <w:rFonts w:ascii="Times New Roman" w:hAnsi="Times New Roman" w:cs="Times New Roman"/>
+          <w:sz w:val="28"/>
+          <w:szCs w:val="28"/>
+          <w:lang w:val="en-US"/>
+        </w:rPr>
+        <w:t>SOAP</w:t>
+      </w:r>
+      <w:r>
+        <w:rPr>
+          <w:rFonts w:ascii="Times New Roman" w:hAnsi="Times New Roman" w:cs="Times New Roman"/>
+          <w:sz w:val="28"/>
+          <w:szCs w:val="28"/>
+        </w:rPr>
+        <w:t xml:space="preserve">, </w:t>
+      </w:r>
+      <w:r>
+        <w:rPr>
+          <w:rFonts w:ascii="Times New Roman" w:hAnsi="Times New Roman" w:cs="Times New Roman"/>
+          <w:sz w:val="28"/>
+          <w:szCs w:val="28"/>
+          <w:lang w:val="en-US"/>
+        </w:rPr>
+        <w:t>HTTP</w:t>
+      </w:r>
+      <w:r>
+        <w:rPr>
+          <w:rFonts w:ascii="Times New Roman" w:hAnsi="Times New Roman" w:cs="Times New Roman"/>
+          <w:sz w:val="28"/>
+          <w:szCs w:val="28"/>
+        </w:rPr>
+        <w:t xml:space="preserve"> </w:t>
+      </w:r>
+      <w:r>
+        <w:rPr>
+          <w:rFonts w:ascii="Times New Roman" w:hAnsi="Times New Roman" w:cs="Times New Roman"/>
+          <w:sz w:val="28"/>
+          <w:szCs w:val="28"/>
+          <w:lang w:val="en-US"/>
+        </w:rPr>
+        <w:t>GET</w:t>
+      </w:r>
+      <w:r>
+        <w:rPr>
+          <w:rFonts w:ascii="Times New Roman" w:hAnsi="Times New Roman" w:cs="Times New Roman"/>
+          <w:sz w:val="28"/>
+          <w:szCs w:val="28"/>
+        </w:rPr>
+        <w:t xml:space="preserve">, </w:t>
+      </w:r>
+      <w:r>
+        <w:rPr>
+          <w:rFonts w:ascii="Times New Roman" w:hAnsi="Times New Roman" w:cs="Times New Roman"/>
+          <w:sz w:val="28"/>
+          <w:szCs w:val="28"/>
+          <w:lang w:val="en-US"/>
+        </w:rPr>
+        <w:t>HTTP</w:t>
+      </w:r>
+      <w:r>
+        <w:rPr>
+          <w:rFonts w:ascii="Times New Roman" w:hAnsi="Times New Roman" w:cs="Times New Roman"/>
+          <w:sz w:val="28"/>
+          <w:szCs w:val="28"/>
+        </w:rPr>
+        <w:t xml:space="preserve"> </w:t>
+      </w:r>
+      <w:r>
+        <w:rPr>
+          <w:rFonts w:ascii="Times New Roman" w:hAnsi="Times New Roman" w:cs="Times New Roman"/>
+          <w:sz w:val="28"/>
+          <w:szCs w:val="28"/>
+          <w:lang w:val="en-US"/>
+        </w:rPr>
+        <w:t>POST</w:t>
+      </w:r>
+      <w:r>
+        <w:rPr>
+          <w:rFonts w:ascii="Times New Roman" w:hAnsi="Times New Roman" w:cs="Times New Roman"/>
+          <w:sz w:val="28"/>
+          <w:szCs w:val="28"/>
+        </w:rPr>
+        <w:t>.</w:t>
+      </w:r>
+    </w:p>
+    <w:p>
+      <w:pPr>
+        <w:pStyle w:val="a3"/>
+        <w:numPr>
+          <w:ilvl w:val="0"/>
+          <w:numId w:val="8"/>
+        </w:numPr>
+        <w:rPr>
+          <w:rFonts w:ascii="Times New Roman" w:hAnsi="Times New Roman" w:cs="Times New Roman"/>
+          <w:sz w:val="28"/>
+          <w:szCs w:val="28"/>
+        </w:rPr>
+      </w:pPr>
+      <w:r>
+        <w:rPr>
+          <w:rFonts w:ascii="Times New Roman" w:hAnsi="Times New Roman" w:cs="Times New Roman"/>
+          <w:b/>
+          <w:sz w:val="28"/>
+          <w:szCs w:val="28"/>
+        </w:rPr>
+        <w:t>&lt;</w:t>
+      </w:r>
+      <w:r>
+        <w:rPr>
+          <w:rFonts w:ascii="Times New Roman" w:hAnsi="Times New Roman" w:cs="Times New Roman"/>
+          <w:b/>
+          <w:sz w:val="28"/>
+          <w:szCs w:val="28"/>
+          <w:lang w:val="en-US"/>
+        </w:rPr>
+        <w:t>service</w:t>
+      </w:r>
+      <w:r>
+        <w:rPr>
+          <w:rFonts w:ascii="Times New Roman" w:hAnsi="Times New Roman" w:cs="Times New Roman"/>
+          <w:b/>
+          <w:sz w:val="28"/>
+          <w:szCs w:val="28"/>
+        </w:rPr>
+        <w:t xml:space="preserve">&gt; - </w:t>
+      </w:r>
+      <w:r>
+        <w:rPr>
+          <w:rFonts w:ascii="Times New Roman" w:hAnsi="Times New Roman" w:cs="Times New Roman"/>
+          <w:sz w:val="28"/>
+          <w:szCs w:val="28"/>
+        </w:rPr>
+        <w:t xml:space="preserve">характеристики веб-сервиса, как получить доступ к нему, его </w:t>
+      </w:r>
+      <w:r>
+        <w:rPr>
+          <w:rFonts w:ascii="Times New Roman" w:hAnsi="Times New Roman" w:cs="Times New Roman"/>
+          <w:sz w:val="28"/>
+          <w:szCs w:val="28"/>
+          <w:lang w:val="en-US"/>
+        </w:rPr>
+        <w:t>URL</w:t>
+      </w:r>
+      <w:r>
+        <w:rPr>
+          <w:rFonts w:ascii="Times New Roman" w:hAnsi="Times New Roman" w:cs="Times New Roman"/>
+          <w:sz w:val="28"/>
+          <w:szCs w:val="28"/>
+        </w:rPr>
+        <w:t xml:space="preserve">, </w:t>
+      </w:r>
+      <w:r>
+        <w:rPr>
+          <w:rFonts w:ascii="Times New Roman" w:hAnsi="Times New Roman" w:cs="Times New Roman"/>
+          <w:sz w:val="28"/>
+          <w:szCs w:val="28"/>
+        </w:rPr>
+        <w:t>порты.</w:t>
+      </w:r>
+      <w:bookmarkStart w:id="0" w:name="_GoBack"/>
+      <w:bookmarkEnd w:id="0"/>
+    </w:p>
+    <w:p>
+      <w:pPr>
         <w:rPr>
           <w:rFonts w:ascii="Times New Roman" w:hAnsi="Times New Roman" w:cs="Times New Roman"/>
           <w:sz w:val="28"/>
@@ -1754,6 +2401,7 @@
         <w:rPr>
           <w:noProof/>
         </w:rPr>
+        <w:lastRenderedPageBreak/>
         <w:drawing>
           <wp:inline distT="0" distB="0" distL="0" distR="0" wp14:anchorId="10F795C3" wp14:editId="404544B6">
             <wp:extent cx="5940425" cy="3749040"/>
@@ -2343,6 +2991,76 @@
     </w:p>
     <w:p>
       <w:pPr>
+        <w:ind w:left="360"/>
+        <w:rPr>
+          <w:rFonts w:ascii="Times New Roman" w:hAnsi="Times New Roman" w:cs="Times New Roman"/>
+          <w:sz w:val="28"/>
+          <w:szCs w:val="28"/>
+        </w:rPr>
+      </w:pPr>
+    </w:p>
+    <w:p>
+      <w:pPr>
+        <w:pStyle w:val="a3"/>
+        <w:rPr>
+          <w:rFonts w:ascii="Times New Roman" w:hAnsi="Times New Roman" w:cs="Times New Roman"/>
+          <w:sz w:val="28"/>
+          <w:szCs w:val="28"/>
+        </w:rPr>
+      </w:pPr>
+      <w:r>
+        <w:rPr>
+          <w:rFonts w:ascii="Times New Roman" w:hAnsi="Times New Roman" w:cs="Times New Roman"/>
+          <w:sz w:val="28"/>
+          <w:szCs w:val="28"/>
+          <w:lang w:val="en-US"/>
+        </w:rPr>
+        <w:t>WS</w:t>
+      </w:r>
+      <w:r>
+        <w:rPr>
+          <w:rFonts w:ascii="Times New Roman" w:hAnsi="Times New Roman" w:cs="Times New Roman"/>
+          <w:sz w:val="28"/>
+          <w:szCs w:val="28"/>
+        </w:rPr>
+        <w:t>-</w:t>
+      </w:r>
+      <w:r>
+        <w:rPr>
+          <w:rFonts w:ascii="Times New Roman" w:hAnsi="Times New Roman" w:cs="Times New Roman"/>
+          <w:sz w:val="28"/>
+          <w:szCs w:val="28"/>
+          <w:lang w:val="en-US"/>
+        </w:rPr>
+        <w:t>Security</w:t>
+      </w:r>
+      <w:r>
+        <w:rPr>
+          <w:rFonts w:ascii="Times New Roman" w:hAnsi="Times New Roman" w:cs="Times New Roman"/>
+          <w:sz w:val="28"/>
+          <w:szCs w:val="28"/>
+        </w:rPr>
+        <w:t xml:space="preserve"> </w:t>
+      </w:r>
+      <w:r>
+        <w:rPr>
+          <w:rFonts w:ascii="Times New Roman" w:hAnsi="Times New Roman" w:cs="Times New Roman"/>
+          <w:sz w:val="28"/>
+          <w:szCs w:val="28"/>
+        </w:rPr>
+        <w:t>определяет, как обеспечивать целостность и конфиденциальность сообщений. В частности, он позволяет использовать различные типы шифрования сообщений, данных и паролей пользоват</w:t>
+      </w:r>
+      <w:r>
+        <w:rPr>
+          <w:rFonts w:ascii="Times New Roman" w:hAnsi="Times New Roman" w:cs="Times New Roman"/>
+          <w:sz w:val="28"/>
+          <w:szCs w:val="28"/>
+        </w:rPr>
+        <w:t>елей. Также прикреплять токены для идентификации отправителя.</w:t>
+      </w:r>
+    </w:p>
+    <w:p>
+      <w:pPr>
         <w:rPr>
           <w:rFonts w:ascii="Times New Roman" w:hAnsi="Times New Roman" w:cs="Times New Roman"/>
           <w:sz w:val="28"/>
@@ -2606,7 +3324,6 @@
           <w:szCs w:val="28"/>
           <w:lang w:val="en-US"/>
         </w:rPr>
-        <w:lastRenderedPageBreak/>
         <w:t>Rest</w:t>
       </w:r>
       <w:r>
@@ -2650,6 +3367,39 @@
           <w:lang w:val="en-US"/>
         </w:rPr>
         <w:t>CRUD</w:t>
+      </w:r>
+      <w:r>
+        <w:rPr>
+          <w:rFonts w:ascii="Times New Roman" w:hAnsi="Times New Roman" w:cs="Times New Roman"/>
+          <w:sz w:val="28"/>
+          <w:szCs w:val="28"/>
+        </w:rPr>
+        <w:t>.</w:t>
+      </w:r>
+      <w:r>
+        <w:rPr>
+          <w:rFonts w:ascii="Times New Roman" w:hAnsi="Times New Roman" w:cs="Times New Roman"/>
+          <w:sz w:val="28"/>
+          <w:szCs w:val="28"/>
+        </w:rPr>
+        <w:t xml:space="preserve"> Функциональность сводится к манипуляции ресурсами</w:t>
+      </w:r>
+      <w:r>
+        <w:rPr>
+          <w:rFonts w:ascii="Times New Roman" w:hAnsi="Times New Roman" w:cs="Times New Roman"/>
+          <w:sz w:val="28"/>
+          <w:szCs w:val="28"/>
+        </w:rPr>
+        <w:t xml:space="preserve">, а не методами. Каждый ресурс определяется своим </w:t>
+      </w:r>
+      <w:r>
+        <w:rPr>
+          <w:rFonts w:ascii="Times New Roman" w:hAnsi="Times New Roman" w:cs="Times New Roman"/>
+          <w:sz w:val="28"/>
+          <w:szCs w:val="28"/>
+          <w:lang w:val="en-US"/>
+        </w:rPr>
+        <w:t>URI</w:t>
       </w:r>
       <w:r>
         <w:rPr>
@@ -2960,200 +3710,253 @@
           <w:sz w:val="28"/>
           <w:szCs w:val="28"/>
         </w:rPr>
-        <w:t xml:space="preserve">Явное использование </w:t>
-      </w:r>
-      <w:r>
-        <w:rPr>
-          <w:sz w:val="28"/>
-          <w:szCs w:val="28"/>
-          <w:lang w:val="en-US"/>
-        </w:rPr>
-        <w:t xml:space="preserve">HTTP </w:t>
-      </w:r>
-      <w:r>
-        <w:rPr>
-          <w:sz w:val="28"/>
-          <w:szCs w:val="28"/>
-        </w:rPr>
-        <w:t>методов.</w:t>
+        <w:t>Единый интерфейс между компонентами</w:t>
+      </w:r>
+      <w:r>
+        <w:rPr>
+          <w:sz w:val="28"/>
+          <w:szCs w:val="28"/>
+        </w:rPr>
+        <w:t>, который включает 4 правила:</w:t>
+      </w:r>
+      <w:r>
+        <w:rPr>
+          <w:sz w:val="28"/>
+          <w:szCs w:val="28"/>
+        </w:rPr>
+        <w:t xml:space="preserve"> </w:t>
       </w:r>
     </w:p>
     <w:p>
       <w:pPr>
         <w:pStyle w:val="a3"/>
-        <w:rPr>
-          <w:sz w:val="28"/>
-          <w:szCs w:val="28"/>
-        </w:rPr>
-      </w:pPr>
-      <w:r>
-        <w:rPr>
-          <w:sz w:val="28"/>
-          <w:szCs w:val="28"/>
-          <w:lang w:val="en-US"/>
-        </w:rPr>
-        <w:t xml:space="preserve">GET – </w:t>
-      </w:r>
-      <w:r>
-        <w:rPr>
-          <w:sz w:val="28"/>
-          <w:szCs w:val="28"/>
-        </w:rPr>
-        <w:t>получить ресурс.</w:t>
+        <w:numPr>
+          <w:ilvl w:val="0"/>
+          <w:numId w:val="14"/>
+        </w:numPr>
+        <w:rPr>
+          <w:sz w:val="28"/>
+          <w:szCs w:val="28"/>
+        </w:rPr>
+      </w:pPr>
+      <w:r>
+        <w:rPr>
+          <w:sz w:val="28"/>
+          <w:szCs w:val="28"/>
+        </w:rPr>
+        <w:t xml:space="preserve">Каждый ресурс должен однозначно идентифицироваться с помощью </w:t>
+      </w:r>
+      <w:r>
+        <w:rPr>
+          <w:sz w:val="28"/>
+          <w:szCs w:val="28"/>
+          <w:lang w:val="en-US"/>
+        </w:rPr>
+        <w:t>URI</w:t>
+      </w:r>
+      <w:r>
+        <w:rPr>
+          <w:sz w:val="28"/>
+          <w:szCs w:val="28"/>
+        </w:rPr>
+        <w:t>.</w:t>
       </w:r>
     </w:p>
     <w:p>
       <w:pPr>
         <w:pStyle w:val="a3"/>
-        <w:rPr>
-          <w:sz w:val="28"/>
-          <w:szCs w:val="28"/>
-        </w:rPr>
-      </w:pPr>
-      <w:r>
-        <w:rPr>
-          <w:sz w:val="28"/>
-          <w:szCs w:val="28"/>
-          <w:lang w:val="en-US"/>
-        </w:rPr>
-        <w:t>POST –</w:t>
-      </w:r>
-      <w:r>
-        <w:rPr>
-          <w:sz w:val="28"/>
-          <w:szCs w:val="28"/>
-        </w:rPr>
-        <w:t xml:space="preserve"> создать ресурс.</w:t>
+        <w:numPr>
+          <w:ilvl w:val="0"/>
+          <w:numId w:val="14"/>
+        </w:numPr>
+        <w:rPr>
+          <w:sz w:val="28"/>
+          <w:szCs w:val="28"/>
+        </w:rPr>
+      </w:pPr>
+      <w:r>
+        <w:rPr>
+          <w:sz w:val="28"/>
+          <w:szCs w:val="28"/>
+        </w:rPr>
+        <w:t xml:space="preserve">Манипуляция над ресурсами через представления (представлением может являться </w:t>
+      </w:r>
+      <w:r>
+        <w:rPr>
+          <w:sz w:val="28"/>
+          <w:szCs w:val="28"/>
+          <w:lang w:val="en-US"/>
+        </w:rPr>
+        <w:t>XML</w:t>
+      </w:r>
+      <w:r>
+        <w:rPr>
+          <w:sz w:val="28"/>
+          <w:szCs w:val="28"/>
+        </w:rPr>
+        <w:t xml:space="preserve"> </w:t>
+      </w:r>
+      <w:r>
+        <w:rPr>
+          <w:sz w:val="28"/>
+          <w:szCs w:val="28"/>
+        </w:rPr>
+        <w:t xml:space="preserve">либо </w:t>
+      </w:r>
+      <w:r>
+        <w:rPr>
+          <w:sz w:val="28"/>
+          <w:szCs w:val="28"/>
+          <w:lang w:val="en-US"/>
+        </w:rPr>
+        <w:t>JSON</w:t>
+      </w:r>
+      <w:r>
+        <w:rPr>
+          <w:sz w:val="28"/>
+          <w:szCs w:val="28"/>
+        </w:rPr>
+        <w:t xml:space="preserve"> </w:t>
+      </w:r>
+      <w:r>
+        <w:rPr>
+          <w:sz w:val="28"/>
+          <w:szCs w:val="28"/>
+        </w:rPr>
+        <w:t>описание этого ресурса).</w:t>
       </w:r>
     </w:p>
     <w:p>
       <w:pPr>
         <w:pStyle w:val="a3"/>
-        <w:rPr>
-          <w:sz w:val="28"/>
-          <w:szCs w:val="28"/>
-        </w:rPr>
-      </w:pPr>
-      <w:r>
-        <w:rPr>
-          <w:sz w:val="28"/>
-          <w:szCs w:val="28"/>
-          <w:lang w:val="en-US"/>
-        </w:rPr>
-        <w:t>PUT</w:t>
-      </w:r>
-      <w:r>
-        <w:rPr>
-          <w:sz w:val="28"/>
-          <w:szCs w:val="28"/>
-        </w:rPr>
-        <w:t xml:space="preserve"> – </w:t>
-      </w:r>
-      <w:r>
-        <w:rPr>
-          <w:sz w:val="28"/>
-          <w:szCs w:val="28"/>
-        </w:rPr>
-        <w:t>изменить рес</w:t>
-      </w:r>
-      <w:bookmarkStart w:id="0" w:name="_GoBack"/>
-      <w:bookmarkEnd w:id="0"/>
-      <w:r>
-        <w:rPr>
-          <w:sz w:val="28"/>
-          <w:szCs w:val="28"/>
-        </w:rPr>
-        <w:t>урс. Нужно отправлять все тело ресурса.</w:t>
+        <w:numPr>
+          <w:ilvl w:val="0"/>
+          <w:numId w:val="14"/>
+        </w:numPr>
+        <w:rPr>
+          <w:sz w:val="28"/>
+          <w:szCs w:val="28"/>
+        </w:rPr>
+      </w:pPr>
+      <w:r>
+        <w:rPr>
+          <w:sz w:val="28"/>
+          <w:szCs w:val="28"/>
+        </w:rPr>
+        <w:t>Само-документируемые сообщения. Запрос и ответ должны хранить в себе всю необходимую информацию для их обработки.</w:t>
       </w:r>
     </w:p>
     <w:p>
       <w:pPr>
         <w:pStyle w:val="a3"/>
-        <w:rPr>
-          <w:sz w:val="28"/>
-          <w:szCs w:val="28"/>
-        </w:rPr>
-      </w:pPr>
-      <w:r>
-        <w:rPr>
-          <w:sz w:val="28"/>
-          <w:szCs w:val="28"/>
-          <w:lang w:val="en-US"/>
-        </w:rPr>
-        <w:t xml:space="preserve">PATCH – </w:t>
-      </w:r>
-      <w:r>
-        <w:rPr>
-          <w:sz w:val="28"/>
-          <w:szCs w:val="28"/>
-        </w:rPr>
-        <w:t>частично изменить ресурс.</w:t>
-      </w:r>
-    </w:p>
-    <w:p>
-      <w:pPr>
-        <w:pStyle w:val="a3"/>
-        <w:rPr>
-          <w:sz w:val="28"/>
-          <w:szCs w:val="28"/>
-        </w:rPr>
-      </w:pPr>
-      <w:r>
-        <w:rPr>
-          <w:sz w:val="28"/>
-          <w:szCs w:val="28"/>
-          <w:lang w:val="en-US"/>
-        </w:rPr>
-        <w:t xml:space="preserve">DELETE – </w:t>
-      </w:r>
-      <w:r>
-        <w:rPr>
-          <w:sz w:val="28"/>
-          <w:szCs w:val="28"/>
-        </w:rPr>
-        <w:t>удалить ресурс.</w:t>
-      </w:r>
-    </w:p>
-    <w:p>
-      <w:pPr>
-        <w:pStyle w:val="a3"/>
-        <w:rPr>
-          <w:sz w:val="28"/>
-          <w:szCs w:val="28"/>
-        </w:rPr>
-      </w:pPr>
-      <w:r>
-        <w:rPr>
-          <w:sz w:val="28"/>
-          <w:szCs w:val="28"/>
-          <w:lang w:val="en-US"/>
-        </w:rPr>
-        <w:t>OPTION</w:t>
-      </w:r>
-      <w:r>
-        <w:rPr>
-          <w:sz w:val="28"/>
-          <w:szCs w:val="28"/>
-        </w:rPr>
-        <w:t xml:space="preserve"> –</w:t>
-      </w:r>
-      <w:r>
-        <w:rPr>
-          <w:sz w:val="28"/>
-          <w:szCs w:val="28"/>
-        </w:rPr>
-        <w:t xml:space="preserve"> можно использовать для описания </w:t>
-      </w:r>
-      <w:r>
-        <w:rPr>
-          <w:sz w:val="28"/>
-          <w:szCs w:val="28"/>
-          <w:lang w:val="en-US"/>
-        </w:rPr>
-        <w:t>API</w:t>
-      </w:r>
-      <w:r>
-        <w:rPr>
+        <w:numPr>
+          <w:ilvl w:val="0"/>
+          <w:numId w:val="14"/>
+        </w:numPr>
+        <w:rPr>
+          <w:sz w:val="28"/>
+          <w:szCs w:val="28"/>
+        </w:rPr>
+      </w:pPr>
+      <w:r>
+        <w:rPr>
+          <w:i/>
+          <w:iCs/>
+          <w:sz w:val="28"/>
+          <w:szCs w:val="28"/>
+          <w:lang w:val="en-US"/>
+        </w:rPr>
+        <w:t>HATEOAS (hypermedia as the engine of application state)</w:t>
+      </w:r>
+      <w:r>
+        <w:rPr>
+          <w:iCs/>
+          <w:sz w:val="28"/>
+          <w:szCs w:val="28"/>
+          <w:lang w:val="en-US"/>
+        </w:rPr>
+        <w:t xml:space="preserve">. </w:t>
+      </w:r>
+      <w:r>
+        <w:rPr>
+          <w:iCs/>
+          <w:sz w:val="28"/>
+          <w:szCs w:val="28"/>
+        </w:rPr>
+        <w:t xml:space="preserve">Статус ресурса передается через содержимое </w:t>
+      </w:r>
+      <w:r>
+        <w:rPr>
+          <w:iCs/>
+          <w:sz w:val="28"/>
+          <w:szCs w:val="28"/>
+          <w:lang w:val="en-US"/>
+        </w:rPr>
+        <w:t>body</w:t>
+      </w:r>
+      <w:r>
+        <w:rPr>
+          <w:iCs/>
+          <w:sz w:val="28"/>
+          <w:szCs w:val="28"/>
+        </w:rPr>
+        <w:t xml:space="preserve">, параметры строки запроса, заголовки запроса и запрашиваемый </w:t>
+      </w:r>
+      <w:r>
+        <w:rPr>
+          <w:iCs/>
+          <w:sz w:val="28"/>
+          <w:szCs w:val="28"/>
+          <w:lang w:val="en-US"/>
+        </w:rPr>
+        <w:t>URI</w:t>
+      </w:r>
+      <w:r>
+        <w:rPr>
+          <w:iCs/>
+          <w:sz w:val="28"/>
+          <w:szCs w:val="28"/>
+        </w:rPr>
+        <w:t xml:space="preserve">. </w:t>
+      </w:r>
+      <w:r>
+        <w:rPr>
+          <w:iCs/>
+          <w:sz w:val="28"/>
+          <w:szCs w:val="28"/>
+        </w:rPr>
+        <w:t>В случае необходимости ссылки могут содержаться в теле ответа, чтобы можно было извлечь подобъекты (</w:t>
+      </w:r>
+      <w:proofErr w:type="gramStart"/>
+      <w:r>
+        <w:rPr>
+          <w:iCs/>
+          <w:sz w:val="28"/>
+          <w:szCs w:val="28"/>
+        </w:rPr>
+        <w:t>Например</w:t>
+      </w:r>
+      <w:proofErr w:type="gramEnd"/>
+      <w:r>
+        <w:rPr>
+          <w:iCs/>
+          <w:sz w:val="28"/>
+          <w:szCs w:val="28"/>
+        </w:rPr>
+        <w:t xml:space="preserve"> в объекте автомобиль будет </w:t>
+      </w:r>
+      <w:r>
+        <w:rPr>
+          <w:iCs/>
+          <w:sz w:val="28"/>
+          <w:szCs w:val="28"/>
+          <w:lang w:val="en-US"/>
+        </w:rPr>
+        <w:t>URI</w:t>
+      </w:r>
+      <w:r>
+        <w:rPr>
+          <w:iCs/>
           <w:sz w:val="28"/>
           <w:szCs w:val="28"/>
         </w:rPr>
@@ -3161,25 +3964,11 @@
       </w:r>
       <w:r>
         <w:rPr>
-          <w:sz w:val="28"/>
-          <w:szCs w:val="28"/>
-          <w:lang w:val="en-US"/>
-        </w:rPr>
-        <w:t>REST</w:t>
-      </w:r>
-      <w:r>
-        <w:rPr>
-          <w:sz w:val="28"/>
-          <w:szCs w:val="28"/>
-        </w:rPr>
-        <w:t>-</w:t>
-      </w:r>
-      <w:r>
-        <w:rPr>
-          <w:sz w:val="28"/>
-          <w:szCs w:val="28"/>
-        </w:rPr>
-        <w:t>сервиса.</w:t>
+          <w:iCs/>
+          <w:sz w:val="28"/>
+          <w:szCs w:val="28"/>
+        </w:rPr>
+        <w:t>двигателя)</w:t>
       </w:r>
     </w:p>
     <w:p>
@@ -3199,7 +3988,232 @@
           <w:sz w:val="28"/>
           <w:szCs w:val="28"/>
         </w:rPr>
-        <w:t>Несохранение состояния.</w:t>
+        <w:lastRenderedPageBreak/>
+        <w:t xml:space="preserve">Явное использование </w:t>
+      </w:r>
+      <w:r>
+        <w:rPr>
+          <w:sz w:val="28"/>
+          <w:szCs w:val="28"/>
+          <w:lang w:val="en-US"/>
+        </w:rPr>
+        <w:t xml:space="preserve">HTTP </w:t>
+      </w:r>
+      <w:r>
+        <w:rPr>
+          <w:sz w:val="28"/>
+          <w:szCs w:val="28"/>
+        </w:rPr>
+        <w:t>методов.</w:t>
+      </w:r>
+    </w:p>
+    <w:p>
+      <w:pPr>
+        <w:pStyle w:val="a3"/>
+        <w:rPr>
+          <w:sz w:val="28"/>
+          <w:szCs w:val="28"/>
+        </w:rPr>
+      </w:pPr>
+      <w:r>
+        <w:rPr>
+          <w:sz w:val="28"/>
+          <w:szCs w:val="28"/>
+          <w:lang w:val="en-US"/>
+        </w:rPr>
+        <w:t xml:space="preserve">GET – </w:t>
+      </w:r>
+      <w:r>
+        <w:rPr>
+          <w:sz w:val="28"/>
+          <w:szCs w:val="28"/>
+        </w:rPr>
+        <w:t>получить ресурс.</w:t>
+      </w:r>
+    </w:p>
+    <w:p>
+      <w:pPr>
+        <w:pStyle w:val="a3"/>
+        <w:rPr>
+          <w:sz w:val="28"/>
+          <w:szCs w:val="28"/>
+        </w:rPr>
+      </w:pPr>
+      <w:r>
+        <w:rPr>
+          <w:sz w:val="28"/>
+          <w:szCs w:val="28"/>
+          <w:lang w:val="en-US"/>
+        </w:rPr>
+        <w:t>POST –</w:t>
+      </w:r>
+      <w:r>
+        <w:rPr>
+          <w:sz w:val="28"/>
+          <w:szCs w:val="28"/>
+        </w:rPr>
+        <w:t xml:space="preserve"> создать ресурс.</w:t>
+      </w:r>
+    </w:p>
+    <w:p>
+      <w:pPr>
+        <w:pStyle w:val="a3"/>
+        <w:rPr>
+          <w:sz w:val="28"/>
+          <w:szCs w:val="28"/>
+        </w:rPr>
+      </w:pPr>
+      <w:r>
+        <w:rPr>
+          <w:sz w:val="28"/>
+          <w:szCs w:val="28"/>
+          <w:lang w:val="en-US"/>
+        </w:rPr>
+        <w:t>PUT</w:t>
+      </w:r>
+      <w:r>
+        <w:rPr>
+          <w:sz w:val="28"/>
+          <w:szCs w:val="28"/>
+        </w:rPr>
+        <w:t xml:space="preserve"> – </w:t>
+      </w:r>
+      <w:r>
+        <w:rPr>
+          <w:sz w:val="28"/>
+          <w:szCs w:val="28"/>
+        </w:rPr>
+        <w:t>изменить ресурс. Нужно отправлять все тело ресурса.</w:t>
+      </w:r>
+    </w:p>
+    <w:p>
+      <w:pPr>
+        <w:pStyle w:val="a3"/>
+        <w:rPr>
+          <w:sz w:val="28"/>
+          <w:szCs w:val="28"/>
+        </w:rPr>
+      </w:pPr>
+      <w:r>
+        <w:rPr>
+          <w:sz w:val="28"/>
+          <w:szCs w:val="28"/>
+          <w:lang w:val="en-US"/>
+        </w:rPr>
+        <w:t>PATCH</w:t>
+      </w:r>
+      <w:r>
+        <w:rPr>
+          <w:sz w:val="28"/>
+          <w:szCs w:val="28"/>
+        </w:rPr>
+        <w:t xml:space="preserve"> – </w:t>
+      </w:r>
+      <w:r>
+        <w:rPr>
+          <w:sz w:val="28"/>
+          <w:szCs w:val="28"/>
+        </w:rPr>
+        <w:t>частично изменить ресурс.</w:t>
+      </w:r>
+    </w:p>
+    <w:p>
+      <w:pPr>
+        <w:pStyle w:val="a3"/>
+        <w:rPr>
+          <w:sz w:val="28"/>
+          <w:szCs w:val="28"/>
+        </w:rPr>
+      </w:pPr>
+      <w:r>
+        <w:rPr>
+          <w:sz w:val="28"/>
+          <w:szCs w:val="28"/>
+          <w:lang w:val="en-US"/>
+        </w:rPr>
+        <w:t>DELETE</w:t>
+      </w:r>
+      <w:r>
+        <w:rPr>
+          <w:sz w:val="28"/>
+          <w:szCs w:val="28"/>
+        </w:rPr>
+        <w:t xml:space="preserve"> – </w:t>
+      </w:r>
+      <w:r>
+        <w:rPr>
+          <w:sz w:val="28"/>
+          <w:szCs w:val="28"/>
+        </w:rPr>
+        <w:t>удалить ресурс.</w:t>
+      </w:r>
+    </w:p>
+    <w:p>
+      <w:pPr>
+        <w:pStyle w:val="a3"/>
+        <w:rPr>
+          <w:sz w:val="28"/>
+          <w:szCs w:val="28"/>
+        </w:rPr>
+      </w:pPr>
+      <w:r>
+        <w:rPr>
+          <w:sz w:val="28"/>
+          <w:szCs w:val="28"/>
+          <w:lang w:val="en-US"/>
+        </w:rPr>
+        <w:t>OPTION</w:t>
+      </w:r>
+      <w:r>
+        <w:rPr>
+          <w:sz w:val="28"/>
+          <w:szCs w:val="28"/>
+        </w:rPr>
+        <w:t xml:space="preserve"> –</w:t>
+      </w:r>
+      <w:r>
+        <w:rPr>
+          <w:sz w:val="28"/>
+          <w:szCs w:val="28"/>
+        </w:rPr>
+        <w:t xml:space="preserve"> можно использовать для описания </w:t>
+      </w:r>
+      <w:r>
+        <w:rPr>
+          <w:sz w:val="28"/>
+          <w:szCs w:val="28"/>
+          <w:lang w:val="en-US"/>
+        </w:rPr>
+        <w:t>API</w:t>
+      </w:r>
+      <w:r>
+        <w:rPr>
+          <w:sz w:val="28"/>
+          <w:szCs w:val="28"/>
+        </w:rPr>
+        <w:t xml:space="preserve"> </w:t>
+      </w:r>
+      <w:r>
+        <w:rPr>
+          <w:sz w:val="28"/>
+          <w:szCs w:val="28"/>
+          <w:lang w:val="en-US"/>
+        </w:rPr>
+        <w:t>REST</w:t>
+      </w:r>
+      <w:r>
+        <w:rPr>
+          <w:sz w:val="28"/>
+          <w:szCs w:val="28"/>
+        </w:rPr>
+        <w:t>-</w:t>
+      </w:r>
+      <w:r>
+        <w:rPr>
+          <w:sz w:val="28"/>
+          <w:szCs w:val="28"/>
+        </w:rPr>
+        <w:t>сервиса.</w:t>
       </w:r>
     </w:p>
     <w:p>
@@ -3219,6 +4233,40 @@
           <w:sz w:val="28"/>
           <w:szCs w:val="28"/>
         </w:rPr>
+        <w:t>Несохранение состояния.</w:t>
+      </w:r>
+      <w:r>
+        <w:rPr>
+          <w:sz w:val="28"/>
+          <w:szCs w:val="28"/>
+        </w:rPr>
+        <w:t xml:space="preserve"> </w:t>
+      </w:r>
+      <w:r>
+        <w:rPr>
+          <w:sz w:val="28"/>
+          <w:szCs w:val="28"/>
+        </w:rPr>
+        <w:t>Информация о состоянии сессии хранится у клиента.</w:t>
+      </w:r>
+    </w:p>
+    <w:p>
+      <w:pPr>
+        <w:pStyle w:val="a3"/>
+        <w:numPr>
+          <w:ilvl w:val="0"/>
+          <w:numId w:val="6"/>
+        </w:numPr>
+        <w:rPr>
+          <w:sz w:val="28"/>
+          <w:szCs w:val="28"/>
+        </w:rPr>
+      </w:pPr>
+      <w:r>
+        <w:rPr>
+          <w:sz w:val="28"/>
+          <w:szCs w:val="28"/>
+        </w:rPr>
         <w:t>Передача данных в любых форматах (</w:t>
       </w:r>
       <w:r>
@@ -3276,32 +4324,883 @@
     </w:p>
     <w:p>
       <w:pPr>
-        <w:rPr>
-          <w:rFonts w:ascii="Times New Roman" w:hAnsi="Times New Roman" w:cs="Times New Roman"/>
-          <w:sz w:val="28"/>
-          <w:szCs w:val="28"/>
-        </w:rPr>
-      </w:pPr>
-    </w:p>
-    <w:p>
-      <w:pPr>
-        <w:rPr>
-          <w:rFonts w:ascii="Times New Roman" w:hAnsi="Times New Roman" w:cs="Times New Roman"/>
-          <w:b/>
-          <w:sz w:val="28"/>
-          <w:szCs w:val="28"/>
-          <w:lang w:val="en-US"/>
-        </w:rPr>
-      </w:pPr>
-      <w:r>
-        <w:rPr>
-          <w:rFonts w:ascii="Times New Roman" w:hAnsi="Times New Roman" w:cs="Times New Roman"/>
-          <w:b/>
-          <w:sz w:val="28"/>
-          <w:szCs w:val="28"/>
-          <w:lang w:val="en-US"/>
-        </w:rPr>
-        <w:t>REST vs SOAP</w:t>
+        <w:pStyle w:val="a3"/>
+        <w:numPr>
+          <w:ilvl w:val="0"/>
+          <w:numId w:val="6"/>
+        </w:numPr>
+        <w:rPr>
+          <w:sz w:val="28"/>
+          <w:szCs w:val="28"/>
+        </w:rPr>
+      </w:pPr>
+      <w:r>
+        <w:rPr>
+          <w:sz w:val="28"/>
+          <w:szCs w:val="28"/>
+        </w:rPr>
+        <w:t>Архитектура клиент-сервер</w:t>
+      </w:r>
+    </w:p>
+    <w:p>
+      <w:pPr>
+        <w:pStyle w:val="a3"/>
+        <w:numPr>
+          <w:ilvl w:val="0"/>
+          <w:numId w:val="6"/>
+        </w:numPr>
+        <w:rPr>
+          <w:sz w:val="28"/>
+          <w:szCs w:val="28"/>
+        </w:rPr>
+      </w:pPr>
+      <w:r>
+        <w:rPr>
+          <w:sz w:val="28"/>
+          <w:szCs w:val="28"/>
+        </w:rPr>
+        <w:t>Кэширование</w:t>
+      </w:r>
+    </w:p>
+    <w:p>
+      <w:pPr>
+        <w:pStyle w:val="a3"/>
+        <w:numPr>
+          <w:ilvl w:val="0"/>
+          <w:numId w:val="6"/>
+        </w:numPr>
+        <w:rPr>
+          <w:sz w:val="28"/>
+          <w:szCs w:val="28"/>
+        </w:rPr>
+      </w:pPr>
+      <w:r>
+        <w:rPr>
+          <w:sz w:val="28"/>
+          <w:szCs w:val="28"/>
+        </w:rPr>
+        <w:t>Разбиение приложения на слои</w:t>
+      </w:r>
+      <w:r>
+        <w:rPr>
+          <w:sz w:val="28"/>
+          <w:szCs w:val="28"/>
+        </w:rPr>
+        <w:t>. Каждый слой может видеть компоненты только непосредственно следующего слоя</w:t>
+      </w:r>
+    </w:p>
+    <w:p>
+      <w:pPr>
+        <w:pStyle w:val="a3"/>
+        <w:numPr>
+          <w:ilvl w:val="0"/>
+          <w:numId w:val="6"/>
+        </w:numPr>
+        <w:rPr>
+          <w:sz w:val="28"/>
+          <w:szCs w:val="28"/>
+        </w:rPr>
+      </w:pPr>
+      <w:r>
+        <w:rPr>
+          <w:sz w:val="28"/>
+          <w:szCs w:val="28"/>
+        </w:rPr>
+        <w:t>Код по требованию, позволяющий серверам расширять функциональность клиента путем передачи исполняемого</w:t>
+      </w:r>
+      <w:r>
+        <w:rPr>
+          <w:sz w:val="28"/>
+          <w:szCs w:val="28"/>
+        </w:rPr>
+        <w:t xml:space="preserve"> кода.</w:t>
+      </w:r>
+    </w:p>
+    <w:p>
+      <w:pPr>
+        <w:rPr>
+          <w:sz w:val="28"/>
+          <w:szCs w:val="28"/>
+          <w:lang w:val="en-US"/>
+        </w:rPr>
+      </w:pPr>
+      <w:r>
+        <w:rPr>
+          <w:sz w:val="28"/>
+          <w:szCs w:val="28"/>
+        </w:rPr>
+        <w:t xml:space="preserve">Рекомендации по </w:t>
+      </w:r>
+      <w:r>
+        <w:rPr>
+          <w:sz w:val="28"/>
+          <w:szCs w:val="28"/>
+          <w:lang w:val="en-US"/>
+        </w:rPr>
+        <w:t>URI</w:t>
+      </w:r>
+    </w:p>
+    <w:p>
+      <w:pPr>
+        <w:rPr>
+          <w:sz w:val="28"/>
+          <w:szCs w:val="28"/>
+          <w:lang w:val="en-US"/>
+        </w:rPr>
+      </w:pPr>
+      <w:r>
+        <w:rPr>
+          <w:noProof/>
+        </w:rPr>
+        <w:drawing>
+          <wp:inline distT="0" distB="0" distL="0" distR="0" wp14:anchorId="76311130" wp14:editId="0B5EB6FE">
+            <wp:extent cx="5940425" cy="2616835"/>
+            <wp:effectExtent l="0" t="0" r="3175" b="0"/>
+            <wp:docPr id="4" name="Рисунок 4"/>
+            <wp:cNvGraphicFramePr>
+              <a:graphicFrameLocks xmlns:a="http://schemas.openxmlformats.org/drawingml/2006/main" noChangeAspect="1"/>
+            </wp:cNvGraphicFramePr>
+            <a:graphic xmlns:a="http://schemas.openxmlformats.org/drawingml/2006/main">
+              <a:graphicData uri="http://schemas.openxmlformats.org/drawingml/2006/picture">
+                <pic:pic xmlns:pic="http://schemas.openxmlformats.org/drawingml/2006/picture">
+                  <pic:nvPicPr>
+                    <pic:cNvPr id="1" name=""/>
+                    <pic:cNvPicPr/>
+                  </pic:nvPicPr>
+                  <pic:blipFill>
+                    <a:blip r:embed="rId9"/>
+                    <a:stretch>
+                      <a:fillRect/>
+                    </a:stretch>
+                  </pic:blipFill>
+                  <pic:spPr>
+                    <a:xfrm>
+                      <a:off x="0" y="0"/>
+                      <a:ext cx="5940425" cy="2616835"/>
+                    </a:xfrm>
+                    <a:prstGeom prst="rect">
+                      <a:avLst/>
+                    </a:prstGeom>
+                  </pic:spPr>
+                </pic:pic>
+              </a:graphicData>
+            </a:graphic>
+          </wp:inline>
+        </w:drawing>
+      </w:r>
+    </w:p>
+    <w:p>
+      <w:pPr>
+        <w:rPr>
+          <w:sz w:val="28"/>
+          <w:szCs w:val="28"/>
+        </w:rPr>
+      </w:pPr>
+      <w:r>
+        <w:rPr>
+          <w:sz w:val="28"/>
+          <w:szCs w:val="28"/>
+        </w:rPr>
+        <w:t xml:space="preserve">Для каких-то специфических операций, например поиск по имени, а не по </w:t>
+      </w:r>
+      <w:r>
+        <w:rPr>
+          <w:sz w:val="28"/>
+          <w:szCs w:val="28"/>
+          <w:lang w:val="en-US"/>
+        </w:rPr>
+        <w:t>id</w:t>
+      </w:r>
+      <w:r>
+        <w:rPr>
+          <w:sz w:val="28"/>
+          <w:szCs w:val="28"/>
+        </w:rPr>
+        <w:t>, лучше использовать параметры запроса:</w:t>
+      </w:r>
+    </w:p>
+    <w:p>
+      <w:pPr>
+        <w:rPr>
+          <w:sz w:val="28"/>
+          <w:szCs w:val="28"/>
+        </w:rPr>
+      </w:pPr>
+      <w:hyperlink r:id="rId10" w:history="1">
+        <w:r>
+          <w:rPr>
+            <w:rStyle w:val="a5"/>
+            <w:sz w:val="28"/>
+            <w:szCs w:val="28"/>
+            <w:lang w:val="en-US"/>
+          </w:rPr>
+          <w:t>http</w:t>
+        </w:r>
+        <w:r>
+          <w:rPr>
+            <w:rStyle w:val="a5"/>
+            <w:sz w:val="28"/>
+            <w:szCs w:val="28"/>
+          </w:rPr>
+          <w:t>://</w:t>
+        </w:r>
+        <w:r>
+          <w:rPr>
+            <w:rStyle w:val="a5"/>
+            <w:sz w:val="28"/>
+            <w:szCs w:val="28"/>
+            <w:lang w:val="en-US"/>
+          </w:rPr>
+          <w:t>example</w:t>
+        </w:r>
+        <w:r>
+          <w:rPr>
+            <w:rStyle w:val="a5"/>
+            <w:sz w:val="28"/>
+            <w:szCs w:val="28"/>
+          </w:rPr>
+          <w:t>.</w:t>
+        </w:r>
+        <w:r>
+          <w:rPr>
+            <w:rStyle w:val="a5"/>
+            <w:sz w:val="28"/>
+            <w:szCs w:val="28"/>
+            <w:lang w:val="en-US"/>
+          </w:rPr>
+          <w:t>com</w:t>
+        </w:r>
+        <w:r>
+          <w:rPr>
+            <w:rStyle w:val="a5"/>
+            <w:sz w:val="28"/>
+            <w:szCs w:val="28"/>
+          </w:rPr>
+          <w:t>/</w:t>
+        </w:r>
+        <w:proofErr w:type="spellStart"/>
+        <w:r>
+          <w:rPr>
+            <w:rStyle w:val="a5"/>
+            <w:sz w:val="28"/>
+            <w:szCs w:val="28"/>
+            <w:lang w:val="en-US"/>
+          </w:rPr>
+          <w:t>api</w:t>
+        </w:r>
+        <w:proofErr w:type="spellEnd"/>
+        <w:r>
+          <w:rPr>
+            <w:rStyle w:val="a5"/>
+            <w:sz w:val="28"/>
+            <w:szCs w:val="28"/>
+          </w:rPr>
+          <w:t>/</w:t>
+        </w:r>
+        <w:r>
+          <w:rPr>
+            <w:rStyle w:val="a5"/>
+            <w:sz w:val="28"/>
+            <w:szCs w:val="28"/>
+            <w:lang w:val="en-US"/>
+          </w:rPr>
+          <w:t>books</w:t>
+        </w:r>
+        <w:r>
+          <w:rPr>
+            <w:rStyle w:val="a5"/>
+            <w:sz w:val="28"/>
+            <w:szCs w:val="28"/>
+          </w:rPr>
+          <w:t>?</w:t>
+        </w:r>
+        <w:r>
+          <w:rPr>
+            <w:rStyle w:val="a5"/>
+            <w:sz w:val="28"/>
+            <w:szCs w:val="28"/>
+            <w:lang w:val="en-US"/>
+          </w:rPr>
+          <w:t>name</w:t>
+        </w:r>
+        <w:r>
+          <w:rPr>
+            <w:rStyle w:val="a5"/>
+            <w:sz w:val="28"/>
+            <w:szCs w:val="28"/>
+          </w:rPr>
+          <w:t>=</w:t>
+        </w:r>
+        <w:proofErr w:type="spellStart"/>
+        <w:r>
+          <w:rPr>
+            <w:rStyle w:val="a5"/>
+            <w:sz w:val="28"/>
+            <w:szCs w:val="28"/>
+            <w:lang w:val="en-US"/>
+          </w:rPr>
+          <w:t>bookname</w:t>
+        </w:r>
+        <w:proofErr w:type="spellEnd"/>
+      </w:hyperlink>
+    </w:p>
+    <w:p>
+      <w:pPr>
+        <w:rPr>
+          <w:sz w:val="28"/>
+          <w:szCs w:val="28"/>
+        </w:rPr>
+      </w:pPr>
+    </w:p>
+    <w:p>
+      <w:pPr>
+        <w:rPr>
+          <w:sz w:val="28"/>
+          <w:szCs w:val="28"/>
+          <w:lang w:val="en-US"/>
+        </w:rPr>
+      </w:pPr>
+      <w:r>
+        <w:rPr>
+          <w:b/>
+          <w:sz w:val="28"/>
+          <w:szCs w:val="28"/>
+        </w:rPr>
+        <w:t xml:space="preserve">Плюсы </w:t>
+      </w:r>
+      <w:r>
+        <w:rPr>
+          <w:b/>
+          <w:sz w:val="28"/>
+          <w:szCs w:val="28"/>
+          <w:lang w:val="en-US"/>
+        </w:rPr>
+        <w:t>REST</w:t>
+      </w:r>
+    </w:p>
+    <w:p>
+      <w:pPr>
+        <w:pStyle w:val="a3"/>
+        <w:numPr>
+          <w:ilvl w:val="0"/>
+          <w:numId w:val="10"/>
+        </w:numPr>
+        <w:rPr>
+          <w:sz w:val="28"/>
+          <w:szCs w:val="28"/>
+        </w:rPr>
+      </w:pPr>
+      <w:r>
+        <w:rPr>
+          <w:sz w:val="28"/>
+          <w:szCs w:val="28"/>
+        </w:rPr>
+        <w:t>Надежность (за счет отсутствия необходимости сохранять информацию о состоянии клиента, которая может быть утеряна)</w:t>
+      </w:r>
+      <w:r>
+        <w:rPr>
+          <w:sz w:val="28"/>
+          <w:szCs w:val="28"/>
+        </w:rPr>
+        <w:t>;</w:t>
+      </w:r>
+    </w:p>
+    <w:p>
+      <w:pPr>
+        <w:pStyle w:val="a3"/>
+        <w:numPr>
+          <w:ilvl w:val="0"/>
+          <w:numId w:val="10"/>
+        </w:numPr>
+        <w:rPr>
+          <w:sz w:val="28"/>
+          <w:szCs w:val="28"/>
+        </w:rPr>
+      </w:pPr>
+      <w:r>
+        <w:rPr>
+          <w:sz w:val="28"/>
+          <w:szCs w:val="28"/>
+        </w:rPr>
+        <w:lastRenderedPageBreak/>
+        <w:t>Производительность (в т.ч. за счет кэширования)</w:t>
+      </w:r>
+      <w:r>
+        <w:rPr>
+          <w:sz w:val="28"/>
+          <w:szCs w:val="28"/>
+        </w:rPr>
+        <w:t>;</w:t>
+      </w:r>
+    </w:p>
+    <w:p>
+      <w:pPr>
+        <w:pStyle w:val="a3"/>
+        <w:numPr>
+          <w:ilvl w:val="0"/>
+          <w:numId w:val="10"/>
+        </w:numPr>
+        <w:rPr>
+          <w:sz w:val="28"/>
+          <w:szCs w:val="28"/>
+        </w:rPr>
+      </w:pPr>
+      <w:r>
+        <w:rPr>
+          <w:sz w:val="28"/>
+          <w:szCs w:val="28"/>
+        </w:rPr>
+        <w:t xml:space="preserve">Масштабируемость (часть </w:t>
+      </w:r>
+      <w:r>
+        <w:rPr>
+          <w:sz w:val="28"/>
+          <w:szCs w:val="28"/>
+          <w:lang w:val="en-US"/>
+        </w:rPr>
+        <w:t>URL</w:t>
+      </w:r>
+      <w:r>
+        <w:rPr>
+          <w:sz w:val="28"/>
+          <w:szCs w:val="28"/>
+        </w:rPr>
+        <w:t xml:space="preserve"> </w:t>
+      </w:r>
+      <w:r>
+        <w:rPr>
+          <w:sz w:val="28"/>
+          <w:szCs w:val="28"/>
+        </w:rPr>
+        <w:t>может обрабатываться на одних физических серверах, часть на других).</w:t>
+      </w:r>
+    </w:p>
+    <w:p>
+      <w:pPr>
+        <w:pStyle w:val="a3"/>
+        <w:numPr>
+          <w:ilvl w:val="0"/>
+          <w:numId w:val="10"/>
+        </w:numPr>
+        <w:rPr>
+          <w:sz w:val="28"/>
+          <w:szCs w:val="28"/>
+        </w:rPr>
+      </w:pPr>
+      <w:r>
+        <w:rPr>
+          <w:sz w:val="28"/>
+          <w:szCs w:val="28"/>
+        </w:rPr>
+        <w:t xml:space="preserve">Простота </w:t>
+      </w:r>
+      <w:proofErr w:type="spellStart"/>
+      <w:r>
+        <w:rPr>
+          <w:sz w:val="28"/>
+          <w:szCs w:val="28"/>
+        </w:rPr>
+        <w:t>инетрфейсов</w:t>
+      </w:r>
+      <w:proofErr w:type="spellEnd"/>
+      <w:r>
+        <w:rPr>
+          <w:sz w:val="28"/>
+          <w:szCs w:val="28"/>
+        </w:rPr>
+        <w:t>.</w:t>
+      </w:r>
+    </w:p>
+    <w:p>
+      <w:pPr>
+        <w:pStyle w:val="a3"/>
+        <w:numPr>
+          <w:ilvl w:val="0"/>
+          <w:numId w:val="10"/>
+        </w:numPr>
+        <w:rPr>
+          <w:sz w:val="28"/>
+          <w:szCs w:val="28"/>
+        </w:rPr>
+      </w:pPr>
+      <w:r>
+        <w:rPr>
+          <w:sz w:val="28"/>
+          <w:szCs w:val="28"/>
+        </w:rPr>
+        <w:t>Портативность компонентов.</w:t>
+      </w:r>
+    </w:p>
+    <w:p>
+      <w:pPr>
+        <w:pStyle w:val="a3"/>
+        <w:numPr>
+          <w:ilvl w:val="0"/>
+          <w:numId w:val="10"/>
+        </w:numPr>
+        <w:rPr>
+          <w:sz w:val="28"/>
+          <w:szCs w:val="28"/>
+        </w:rPr>
+      </w:pPr>
+      <w:r>
+        <w:rPr>
+          <w:sz w:val="28"/>
+          <w:szCs w:val="28"/>
+        </w:rPr>
+        <w:t xml:space="preserve">Легкость внесения изменений (Проще, чем переписывать </w:t>
+      </w:r>
+      <w:r>
+        <w:rPr>
+          <w:sz w:val="28"/>
+          <w:szCs w:val="28"/>
+          <w:lang w:val="en-US"/>
+        </w:rPr>
+        <w:t>XML</w:t>
+      </w:r>
+      <w:r>
+        <w:rPr>
+          <w:sz w:val="28"/>
+          <w:szCs w:val="28"/>
+        </w:rPr>
+        <w:t xml:space="preserve"> </w:t>
+      </w:r>
+      <w:r>
+        <w:rPr>
+          <w:sz w:val="28"/>
+          <w:szCs w:val="28"/>
+        </w:rPr>
+        <w:t xml:space="preserve">и </w:t>
+      </w:r>
+      <w:r>
+        <w:rPr>
+          <w:sz w:val="28"/>
+          <w:szCs w:val="28"/>
+          <w:lang w:val="en-US"/>
+        </w:rPr>
+        <w:t>WSDL</w:t>
+      </w:r>
+      <w:r>
+        <w:rPr>
+          <w:sz w:val="28"/>
+          <w:szCs w:val="28"/>
+        </w:rPr>
+        <w:t>)</w:t>
+      </w:r>
+      <w:r>
+        <w:rPr>
+          <w:sz w:val="28"/>
+          <w:szCs w:val="28"/>
+        </w:rPr>
+        <w:t>.</w:t>
+      </w:r>
+    </w:p>
+    <w:p>
+      <w:pPr>
+        <w:pStyle w:val="a3"/>
+        <w:numPr>
+          <w:ilvl w:val="0"/>
+          <w:numId w:val="10"/>
+        </w:numPr>
+        <w:rPr>
+          <w:sz w:val="28"/>
+          <w:szCs w:val="28"/>
+        </w:rPr>
+      </w:pPr>
+      <w:r>
+        <w:rPr>
+          <w:sz w:val="28"/>
+          <w:szCs w:val="28"/>
+        </w:rPr>
+        <w:t xml:space="preserve">Более высокая скорость, за счет использования неявных соглашений. (В </w:t>
+      </w:r>
+      <w:r>
+        <w:rPr>
+          <w:sz w:val="28"/>
+          <w:szCs w:val="28"/>
+          <w:lang w:val="en-US"/>
+        </w:rPr>
+        <w:t xml:space="preserve">soap </w:t>
+      </w:r>
+      <w:proofErr w:type="spellStart"/>
+      <w:r>
+        <w:rPr>
+          <w:sz w:val="28"/>
+          <w:szCs w:val="28"/>
+          <w:lang w:val="en-US"/>
+        </w:rPr>
+        <w:t>wsdl</w:t>
+      </w:r>
+      <w:proofErr w:type="spellEnd"/>
+      <w:r>
+        <w:rPr>
+          <w:sz w:val="28"/>
+          <w:szCs w:val="28"/>
+          <w:lang w:val="en-US"/>
+        </w:rPr>
+        <w:t xml:space="preserve"> </w:t>
+      </w:r>
+      <w:r>
+        <w:rPr>
+          <w:sz w:val="28"/>
+          <w:szCs w:val="28"/>
+        </w:rPr>
+        <w:t>надо)</w:t>
+      </w:r>
+    </w:p>
+    <w:p>
+      <w:pPr>
+        <w:rPr>
+          <w:sz w:val="28"/>
+          <w:szCs w:val="28"/>
+        </w:rPr>
+      </w:pPr>
+      <w:r>
+        <w:rPr>
+          <w:b/>
+          <w:sz w:val="28"/>
+          <w:szCs w:val="28"/>
+        </w:rPr>
+        <w:t>Минусы</w:t>
+      </w:r>
+    </w:p>
+    <w:p>
+      <w:pPr>
+        <w:pStyle w:val="a3"/>
+        <w:numPr>
+          <w:ilvl w:val="0"/>
+          <w:numId w:val="11"/>
+        </w:numPr>
+        <w:rPr>
+          <w:sz w:val="28"/>
+          <w:szCs w:val="28"/>
+        </w:rPr>
+      </w:pPr>
+      <w:r>
+        <w:rPr>
+          <w:sz w:val="28"/>
+          <w:szCs w:val="28"/>
+        </w:rPr>
+        <w:t xml:space="preserve">Чаще всего привязаны к </w:t>
+      </w:r>
+      <w:r>
+        <w:rPr>
+          <w:sz w:val="28"/>
+          <w:szCs w:val="28"/>
+          <w:lang w:val="en-US"/>
+        </w:rPr>
+        <w:t>HTTP</w:t>
+      </w:r>
+      <w:r>
+        <w:rPr>
+          <w:sz w:val="28"/>
+          <w:szCs w:val="28"/>
+        </w:rPr>
+        <w:t xml:space="preserve"> (</w:t>
+      </w:r>
+      <w:r>
+        <w:rPr>
+          <w:sz w:val="28"/>
+          <w:szCs w:val="28"/>
+        </w:rPr>
+        <w:t xml:space="preserve">допустим если сеть закрытая, и там нет </w:t>
+      </w:r>
+      <w:r>
+        <w:rPr>
+          <w:sz w:val="28"/>
+          <w:szCs w:val="28"/>
+          <w:lang w:val="en-US"/>
+        </w:rPr>
+        <w:t>HTTP</w:t>
+      </w:r>
+      <w:r>
+        <w:rPr>
+          <w:sz w:val="28"/>
+          <w:szCs w:val="28"/>
+        </w:rPr>
+        <w:t xml:space="preserve"> </w:t>
+      </w:r>
+      <w:r>
+        <w:rPr>
+          <w:sz w:val="28"/>
+          <w:szCs w:val="28"/>
+        </w:rPr>
+        <w:t>то бан</w:t>
+      </w:r>
+      <w:r>
+        <w:rPr>
+          <w:sz w:val="28"/>
+          <w:szCs w:val="28"/>
+        </w:rPr>
+        <w:t>)</w:t>
+      </w:r>
+      <w:r>
+        <w:rPr>
+          <w:sz w:val="28"/>
+          <w:szCs w:val="28"/>
+        </w:rPr>
+        <w:t>.</w:t>
+      </w:r>
+    </w:p>
+    <w:p>
+      <w:pPr>
+        <w:pStyle w:val="a3"/>
+        <w:numPr>
+          <w:ilvl w:val="0"/>
+          <w:numId w:val="11"/>
+        </w:numPr>
+        <w:rPr>
+          <w:sz w:val="28"/>
+          <w:szCs w:val="28"/>
+        </w:rPr>
+      </w:pPr>
+      <w:r>
+        <w:rPr>
+          <w:sz w:val="28"/>
+          <w:szCs w:val="28"/>
+        </w:rPr>
+        <w:t>Отсутствие хранимого состояния при взаимодействии клиента и сервера (сложность реализации авто</w:t>
+      </w:r>
+      <w:r>
+        <w:rPr>
+          <w:sz w:val="28"/>
+          <w:szCs w:val="28"/>
+        </w:rPr>
+        <w:t>р</w:t>
+      </w:r>
+      <w:r>
+        <w:rPr>
+          <w:sz w:val="28"/>
+          <w:szCs w:val="28"/>
+        </w:rPr>
+        <w:t>изации)</w:t>
+      </w:r>
+    </w:p>
+    <w:p>
+      <w:pPr>
+        <w:pStyle w:val="a3"/>
+        <w:numPr>
+          <w:ilvl w:val="0"/>
+          <w:numId w:val="11"/>
+        </w:numPr>
+        <w:rPr>
+          <w:sz w:val="28"/>
+          <w:szCs w:val="28"/>
+        </w:rPr>
+      </w:pPr>
+      <w:r>
+        <w:rPr>
+          <w:sz w:val="28"/>
+          <w:szCs w:val="28"/>
+        </w:rPr>
+        <w:t>Не стандартизированы механизмы безопасности, гарантированной доставки сообщений и т.п.</w:t>
+      </w:r>
+    </w:p>
+    <w:p>
+      <w:pPr>
+        <w:pStyle w:val="a3"/>
+        <w:numPr>
+          <w:ilvl w:val="0"/>
+          <w:numId w:val="11"/>
+        </w:numPr>
+        <w:rPr>
+          <w:sz w:val="28"/>
+          <w:szCs w:val="28"/>
+        </w:rPr>
+      </w:pPr>
+      <w:r>
+        <w:rPr>
+          <w:sz w:val="28"/>
+          <w:szCs w:val="28"/>
+        </w:rPr>
+        <w:t>Кэширование (можем получать устаревшие данные)</w:t>
+      </w:r>
+    </w:p>
+    <w:p>
+      <w:pPr>
+        <w:pStyle w:val="a3"/>
+        <w:numPr>
+          <w:ilvl w:val="0"/>
+          <w:numId w:val="11"/>
+        </w:numPr>
+        <w:rPr>
+          <w:sz w:val="28"/>
+          <w:szCs w:val="28"/>
+        </w:rPr>
+      </w:pPr>
+      <w:r>
+        <w:rPr>
+          <w:sz w:val="28"/>
+          <w:szCs w:val="28"/>
+        </w:rPr>
+        <w:t>Трудно тестировать</w:t>
+      </w:r>
+    </w:p>
+    <w:p>
+      <w:pPr>
+        <w:rPr>
+          <w:rFonts w:ascii="Times New Roman" w:hAnsi="Times New Roman" w:cs="Times New Roman"/>
+          <w:sz w:val="28"/>
+          <w:szCs w:val="28"/>
+        </w:rPr>
+      </w:pPr>
+    </w:p>
+    <w:p>
+      <w:pPr>
+        <w:rPr>
+          <w:rFonts w:ascii="Times New Roman" w:hAnsi="Times New Roman" w:cs="Times New Roman"/>
+          <w:b/>
+          <w:sz w:val="28"/>
+          <w:szCs w:val="28"/>
+        </w:rPr>
+      </w:pPr>
+      <w:r>
+        <w:rPr>
+          <w:rFonts w:ascii="Times New Roman" w:hAnsi="Times New Roman" w:cs="Times New Roman"/>
+          <w:b/>
+          <w:sz w:val="28"/>
+          <w:szCs w:val="28"/>
+          <w:lang w:val="en-US"/>
+        </w:rPr>
+        <w:t>REST</w:t>
+      </w:r>
+      <w:r>
+        <w:rPr>
+          <w:rFonts w:ascii="Times New Roman" w:hAnsi="Times New Roman" w:cs="Times New Roman"/>
+          <w:b/>
+          <w:sz w:val="28"/>
+          <w:szCs w:val="28"/>
+        </w:rPr>
+        <w:t xml:space="preserve"> </w:t>
+      </w:r>
+      <w:r>
+        <w:rPr>
+          <w:rFonts w:ascii="Times New Roman" w:hAnsi="Times New Roman" w:cs="Times New Roman"/>
+          <w:b/>
+          <w:sz w:val="28"/>
+          <w:szCs w:val="28"/>
+          <w:lang w:val="en-US"/>
+        </w:rPr>
+        <w:t>vs</w:t>
+      </w:r>
+      <w:r>
+        <w:rPr>
+          <w:rFonts w:ascii="Times New Roman" w:hAnsi="Times New Roman" w:cs="Times New Roman"/>
+          <w:b/>
+          <w:sz w:val="28"/>
+          <w:szCs w:val="28"/>
+        </w:rPr>
+        <w:t xml:space="preserve"> </w:t>
+      </w:r>
+      <w:r>
+        <w:rPr>
+          <w:rFonts w:ascii="Times New Roman" w:hAnsi="Times New Roman" w:cs="Times New Roman"/>
+          <w:b/>
+          <w:sz w:val="28"/>
+          <w:szCs w:val="28"/>
+          <w:lang w:val="en-US"/>
+        </w:rPr>
+        <w:t>SOAP</w:t>
       </w:r>
     </w:p>
     <w:p>
@@ -3385,6 +5284,39 @@
         </w:rPr>
         <w:t>.</w:t>
       </w:r>
+      <w:r>
+        <w:rPr>
+          <w:rFonts w:ascii="Times New Roman" w:hAnsi="Times New Roman" w:cs="Times New Roman"/>
+          <w:sz w:val="28"/>
+          <w:szCs w:val="28"/>
+        </w:rPr>
+        <w:t xml:space="preserve"> Производительность </w:t>
+      </w:r>
+      <w:r>
+        <w:rPr>
+          <w:rFonts w:ascii="Times New Roman" w:hAnsi="Times New Roman" w:cs="Times New Roman"/>
+          <w:sz w:val="28"/>
+          <w:szCs w:val="28"/>
+          <w:lang w:val="en-US"/>
+        </w:rPr>
+        <w:t>REST</w:t>
+      </w:r>
+      <w:r>
+        <w:rPr>
+          <w:rFonts w:ascii="Times New Roman" w:hAnsi="Times New Roman" w:cs="Times New Roman"/>
+          <w:sz w:val="28"/>
+          <w:szCs w:val="28"/>
+        </w:rPr>
+        <w:t xml:space="preserve"> </w:t>
+      </w:r>
+      <w:r>
+        <w:rPr>
+          <w:rFonts w:ascii="Times New Roman" w:hAnsi="Times New Roman" w:cs="Times New Roman"/>
+          <w:sz w:val="28"/>
+          <w:szCs w:val="28"/>
+        </w:rPr>
+        <w:t>также повышается за счет кэширования.</w:t>
+      </w:r>
     </w:p>
     <w:p>
       <w:pPr>
@@ -3542,6 +5474,966 @@
           <w:szCs w:val="28"/>
         </w:rPr>
         <w:t>и от метода будет выполнено определенное действие.</w:t>
+      </w:r>
+    </w:p>
+    <w:p>
+      <w:pPr>
+        <w:pStyle w:val="a3"/>
+        <w:numPr>
+          <w:ilvl w:val="0"/>
+          <w:numId w:val="9"/>
+        </w:numPr>
+        <w:rPr>
+          <w:rFonts w:ascii="Times New Roman" w:hAnsi="Times New Roman" w:cs="Times New Roman"/>
+          <w:sz w:val="28"/>
+          <w:szCs w:val="28"/>
+        </w:rPr>
+      </w:pPr>
+      <w:r>
+        <w:rPr>
+          <w:rFonts w:ascii="Times New Roman" w:hAnsi="Times New Roman" w:cs="Times New Roman"/>
+          <w:sz w:val="28"/>
+          <w:szCs w:val="28"/>
+          <w:lang w:val="en-US"/>
+        </w:rPr>
+        <w:t>REST</w:t>
+      </w:r>
+      <w:r>
+        <w:rPr>
+          <w:rFonts w:ascii="Times New Roman" w:hAnsi="Times New Roman" w:cs="Times New Roman"/>
+          <w:sz w:val="28"/>
+          <w:szCs w:val="28"/>
+        </w:rPr>
+        <w:t xml:space="preserve"> </w:t>
+      </w:r>
+      <w:r>
+        <w:rPr>
+          <w:rFonts w:ascii="Times New Roman" w:hAnsi="Times New Roman" w:cs="Times New Roman"/>
+          <w:sz w:val="28"/>
+          <w:szCs w:val="28"/>
+        </w:rPr>
+        <w:t xml:space="preserve">поддерживает различные форматы: </w:t>
+      </w:r>
+      <w:r>
+        <w:rPr>
+          <w:rFonts w:ascii="Times New Roman" w:hAnsi="Times New Roman" w:cs="Times New Roman"/>
+          <w:sz w:val="28"/>
+          <w:szCs w:val="28"/>
+          <w:lang w:val="en-US"/>
+        </w:rPr>
+        <w:t>text</w:t>
+      </w:r>
+      <w:r>
+        <w:rPr>
+          <w:rFonts w:ascii="Times New Roman" w:hAnsi="Times New Roman" w:cs="Times New Roman"/>
+          <w:sz w:val="28"/>
+          <w:szCs w:val="28"/>
+        </w:rPr>
+        <w:t xml:space="preserve">, </w:t>
+      </w:r>
+      <w:r>
+        <w:rPr>
+          <w:rFonts w:ascii="Times New Roman" w:hAnsi="Times New Roman" w:cs="Times New Roman"/>
+          <w:sz w:val="28"/>
+          <w:szCs w:val="28"/>
+          <w:lang w:val="en-US"/>
+        </w:rPr>
+        <w:t>JSON</w:t>
+      </w:r>
+      <w:r>
+        <w:rPr>
+          <w:rFonts w:ascii="Times New Roman" w:hAnsi="Times New Roman" w:cs="Times New Roman"/>
+          <w:sz w:val="28"/>
+          <w:szCs w:val="28"/>
+        </w:rPr>
+        <w:t xml:space="preserve">, </w:t>
+      </w:r>
+      <w:r>
+        <w:rPr>
+          <w:rFonts w:ascii="Times New Roman" w:hAnsi="Times New Roman" w:cs="Times New Roman"/>
+          <w:sz w:val="28"/>
+          <w:szCs w:val="28"/>
+          <w:lang w:val="en-US"/>
+        </w:rPr>
+        <w:t>XML</w:t>
+      </w:r>
+      <w:r>
+        <w:rPr>
+          <w:rFonts w:ascii="Times New Roman" w:hAnsi="Times New Roman" w:cs="Times New Roman"/>
+          <w:sz w:val="28"/>
+          <w:szCs w:val="28"/>
+        </w:rPr>
+        <w:t xml:space="preserve">, </w:t>
+      </w:r>
+      <w:r>
+        <w:rPr>
+          <w:rFonts w:ascii="Times New Roman" w:hAnsi="Times New Roman" w:cs="Times New Roman"/>
+          <w:sz w:val="28"/>
+          <w:szCs w:val="28"/>
+          <w:lang w:val="en-US"/>
+        </w:rPr>
+        <w:t>YAML</w:t>
+      </w:r>
+      <w:r>
+        <w:rPr>
+          <w:rFonts w:ascii="Times New Roman" w:hAnsi="Times New Roman" w:cs="Times New Roman"/>
+          <w:sz w:val="28"/>
+          <w:szCs w:val="28"/>
+        </w:rPr>
+        <w:t xml:space="preserve">. </w:t>
+      </w:r>
+      <w:r>
+        <w:rPr>
+          <w:rFonts w:ascii="Times New Roman" w:hAnsi="Times New Roman" w:cs="Times New Roman"/>
+          <w:sz w:val="28"/>
+          <w:szCs w:val="28"/>
+          <w:lang w:val="en-US"/>
+        </w:rPr>
+        <w:t xml:space="preserve">SOAP – </w:t>
+      </w:r>
+      <w:r>
+        <w:rPr>
+          <w:rFonts w:ascii="Times New Roman" w:hAnsi="Times New Roman" w:cs="Times New Roman"/>
+          <w:sz w:val="28"/>
+          <w:szCs w:val="28"/>
+        </w:rPr>
+        <w:t xml:space="preserve">только </w:t>
+      </w:r>
+      <w:r>
+        <w:rPr>
+          <w:rFonts w:ascii="Times New Roman" w:hAnsi="Times New Roman" w:cs="Times New Roman"/>
+          <w:sz w:val="28"/>
+          <w:szCs w:val="28"/>
+          <w:lang w:val="en-US"/>
+        </w:rPr>
+        <w:t>XML.</w:t>
+      </w:r>
+    </w:p>
+    <w:p>
+      <w:pPr>
+        <w:pStyle w:val="a3"/>
+        <w:numPr>
+          <w:ilvl w:val="0"/>
+          <w:numId w:val="9"/>
+        </w:numPr>
+        <w:rPr>
+          <w:rFonts w:ascii="Times New Roman" w:hAnsi="Times New Roman" w:cs="Times New Roman"/>
+          <w:sz w:val="28"/>
+          <w:szCs w:val="28"/>
+        </w:rPr>
+      </w:pPr>
+      <w:r>
+        <w:rPr>
+          <w:rFonts w:ascii="Times New Roman" w:hAnsi="Times New Roman" w:cs="Times New Roman"/>
+          <w:sz w:val="28"/>
+          <w:szCs w:val="28"/>
+        </w:rPr>
+        <w:t xml:space="preserve">В </w:t>
+      </w:r>
+      <w:r>
+        <w:rPr>
+          <w:rFonts w:ascii="Times New Roman" w:hAnsi="Times New Roman" w:cs="Times New Roman"/>
+          <w:sz w:val="28"/>
+          <w:szCs w:val="28"/>
+          <w:lang w:val="en-US"/>
+        </w:rPr>
+        <w:t>REST</w:t>
+      </w:r>
+      <w:r>
+        <w:rPr>
+          <w:rFonts w:ascii="Times New Roman" w:hAnsi="Times New Roman" w:cs="Times New Roman"/>
+          <w:sz w:val="28"/>
+          <w:szCs w:val="28"/>
+        </w:rPr>
+        <w:t xml:space="preserve"> </w:t>
+      </w:r>
+      <w:r>
+        <w:rPr>
+          <w:rFonts w:ascii="Times New Roman" w:hAnsi="Times New Roman" w:cs="Times New Roman"/>
+          <w:sz w:val="28"/>
+          <w:szCs w:val="28"/>
+        </w:rPr>
+        <w:t xml:space="preserve">мы работаем с ресурсами, в </w:t>
+      </w:r>
+      <w:r>
+        <w:rPr>
+          <w:rFonts w:ascii="Times New Roman" w:hAnsi="Times New Roman" w:cs="Times New Roman"/>
+          <w:sz w:val="28"/>
+          <w:szCs w:val="28"/>
+          <w:lang w:val="en-US"/>
+        </w:rPr>
+        <w:t>SOAP</w:t>
+      </w:r>
+      <w:r>
+        <w:rPr>
+          <w:rFonts w:ascii="Times New Roman" w:hAnsi="Times New Roman" w:cs="Times New Roman"/>
+          <w:sz w:val="28"/>
+          <w:szCs w:val="28"/>
+        </w:rPr>
+        <w:t xml:space="preserve"> </w:t>
+      </w:r>
+      <w:r>
+        <w:rPr>
+          <w:rFonts w:ascii="Times New Roman" w:hAnsi="Times New Roman" w:cs="Times New Roman"/>
+          <w:sz w:val="28"/>
+          <w:szCs w:val="28"/>
+        </w:rPr>
+        <w:t xml:space="preserve">с </w:t>
+      </w:r>
+      <w:r>
+        <w:rPr>
+          <w:rFonts w:ascii="Times New Roman" w:hAnsi="Times New Roman" w:cs="Times New Roman"/>
+          <w:sz w:val="28"/>
+          <w:szCs w:val="28"/>
+        </w:rPr>
+        <w:t>операциями, которые реализуют какую-либо бизнес логику</w:t>
+      </w:r>
+      <w:r>
+        <w:rPr>
+          <w:rFonts w:ascii="Times New Roman" w:hAnsi="Times New Roman" w:cs="Times New Roman"/>
+          <w:sz w:val="28"/>
+          <w:szCs w:val="28"/>
+        </w:rPr>
+        <w:t>.</w:t>
+      </w:r>
+    </w:p>
+    <w:p>
+      <w:pPr>
+        <w:pStyle w:val="a3"/>
+        <w:numPr>
+          <w:ilvl w:val="0"/>
+          <w:numId w:val="9"/>
+        </w:numPr>
+        <w:rPr>
+          <w:rFonts w:ascii="Times New Roman" w:hAnsi="Times New Roman" w:cs="Times New Roman"/>
+          <w:sz w:val="28"/>
+          <w:szCs w:val="28"/>
+        </w:rPr>
+      </w:pPr>
+      <w:r>
+        <w:rPr>
+          <w:rFonts w:ascii="Times New Roman" w:hAnsi="Times New Roman" w:cs="Times New Roman"/>
+          <w:sz w:val="28"/>
+          <w:szCs w:val="28"/>
+        </w:rPr>
+        <w:t xml:space="preserve">В </w:t>
+      </w:r>
+      <w:r>
+        <w:rPr>
+          <w:rFonts w:ascii="Times New Roman" w:hAnsi="Times New Roman" w:cs="Times New Roman"/>
+          <w:sz w:val="28"/>
+          <w:szCs w:val="28"/>
+          <w:lang w:val="en-US"/>
+        </w:rPr>
+        <w:t>REST</w:t>
+      </w:r>
+      <w:r>
+        <w:rPr>
+          <w:rFonts w:ascii="Times New Roman" w:hAnsi="Times New Roman" w:cs="Times New Roman"/>
+          <w:sz w:val="28"/>
+          <w:szCs w:val="28"/>
+        </w:rPr>
+        <w:t xml:space="preserve"> </w:t>
+      </w:r>
+      <w:r>
+        <w:rPr>
+          <w:rFonts w:ascii="Times New Roman" w:hAnsi="Times New Roman" w:cs="Times New Roman"/>
+          <w:sz w:val="28"/>
+          <w:szCs w:val="28"/>
+        </w:rPr>
+        <w:t xml:space="preserve">легче вносить изменения, без изменения кода клиента. В случае с </w:t>
+      </w:r>
+      <w:r>
+        <w:rPr>
+          <w:rFonts w:ascii="Times New Roman" w:hAnsi="Times New Roman" w:cs="Times New Roman"/>
+          <w:sz w:val="28"/>
+          <w:szCs w:val="28"/>
+          <w:lang w:val="en-US"/>
+        </w:rPr>
+        <w:t>SOAP</w:t>
+      </w:r>
+      <w:r>
+        <w:rPr>
+          <w:rFonts w:ascii="Times New Roman" w:hAnsi="Times New Roman" w:cs="Times New Roman"/>
+          <w:sz w:val="28"/>
+          <w:szCs w:val="28"/>
+        </w:rPr>
+        <w:t xml:space="preserve"> </w:t>
+      </w:r>
+      <w:r>
+        <w:rPr>
+          <w:rFonts w:ascii="Times New Roman" w:hAnsi="Times New Roman" w:cs="Times New Roman"/>
+          <w:sz w:val="28"/>
+          <w:szCs w:val="28"/>
+        </w:rPr>
+        <w:t xml:space="preserve">надо заново генерировать </w:t>
+      </w:r>
+      <w:r>
+        <w:rPr>
+          <w:rFonts w:ascii="Times New Roman" w:hAnsi="Times New Roman" w:cs="Times New Roman"/>
+          <w:sz w:val="28"/>
+          <w:szCs w:val="28"/>
+          <w:lang w:val="en-US"/>
+        </w:rPr>
+        <w:t>WSDL</w:t>
+      </w:r>
+      <w:r>
+        <w:rPr>
+          <w:rFonts w:ascii="Times New Roman" w:hAnsi="Times New Roman" w:cs="Times New Roman"/>
+          <w:sz w:val="28"/>
+          <w:szCs w:val="28"/>
+        </w:rPr>
+        <w:t xml:space="preserve">, </w:t>
+      </w:r>
+      <w:r>
+        <w:rPr>
+          <w:rFonts w:ascii="Times New Roman" w:hAnsi="Times New Roman" w:cs="Times New Roman"/>
+          <w:sz w:val="28"/>
+          <w:szCs w:val="28"/>
+        </w:rPr>
+        <w:t>и переделывать под него клиента.</w:t>
+      </w:r>
+    </w:p>
+    <w:p>
+      <w:pPr>
+        <w:pStyle w:val="a3"/>
+        <w:numPr>
+          <w:ilvl w:val="0"/>
+          <w:numId w:val="9"/>
+        </w:numPr>
+        <w:rPr>
+          <w:rFonts w:ascii="Times New Roman" w:hAnsi="Times New Roman" w:cs="Times New Roman"/>
+          <w:sz w:val="28"/>
+          <w:szCs w:val="28"/>
+        </w:rPr>
+      </w:pPr>
+      <w:r>
+        <w:rPr>
+          <w:rFonts w:ascii="Times New Roman" w:hAnsi="Times New Roman" w:cs="Times New Roman"/>
+          <w:sz w:val="28"/>
+          <w:szCs w:val="28"/>
+          <w:lang w:val="en-US"/>
+        </w:rPr>
+        <w:t>SOAP</w:t>
+      </w:r>
+      <w:r>
+        <w:rPr>
+          <w:rFonts w:ascii="Times New Roman" w:hAnsi="Times New Roman" w:cs="Times New Roman"/>
+          <w:sz w:val="28"/>
+          <w:szCs w:val="28"/>
+        </w:rPr>
+        <w:t xml:space="preserve"> </w:t>
+      </w:r>
+      <w:r>
+        <w:rPr>
+          <w:rFonts w:ascii="Times New Roman" w:hAnsi="Times New Roman" w:cs="Times New Roman"/>
+          <w:sz w:val="28"/>
+          <w:szCs w:val="28"/>
+        </w:rPr>
+        <w:t xml:space="preserve">специфицирован, содержит </w:t>
+      </w:r>
+      <w:r>
+        <w:rPr>
+          <w:rFonts w:ascii="Times New Roman" w:hAnsi="Times New Roman" w:cs="Times New Roman"/>
+          <w:sz w:val="28"/>
+          <w:szCs w:val="28"/>
+          <w:lang w:val="en-US"/>
+        </w:rPr>
+        <w:t>WSDL</w:t>
+      </w:r>
+      <w:r>
+        <w:rPr>
+          <w:rFonts w:ascii="Times New Roman" w:hAnsi="Times New Roman" w:cs="Times New Roman"/>
+          <w:sz w:val="28"/>
+          <w:szCs w:val="28"/>
+        </w:rPr>
+        <w:t xml:space="preserve"> </w:t>
+      </w:r>
+      <w:r>
+        <w:rPr>
+          <w:rFonts w:ascii="Times New Roman" w:hAnsi="Times New Roman" w:cs="Times New Roman"/>
+          <w:sz w:val="28"/>
+          <w:szCs w:val="28"/>
+        </w:rPr>
+        <w:t>и меньше подвержен ошибкам.</w:t>
+      </w:r>
+      <w:r>
+        <w:rPr>
+          <w:rFonts w:ascii="Times New Roman" w:hAnsi="Times New Roman" w:cs="Times New Roman"/>
+          <w:sz w:val="28"/>
+          <w:szCs w:val="28"/>
+        </w:rPr>
+        <w:t xml:space="preserve"> </w:t>
+      </w:r>
+      <w:r>
+        <w:rPr>
+          <w:rFonts w:ascii="Times New Roman" w:hAnsi="Times New Roman" w:cs="Times New Roman"/>
+          <w:sz w:val="28"/>
+          <w:szCs w:val="28"/>
+          <w:lang w:val="en-US"/>
+        </w:rPr>
+        <w:t>REST</w:t>
+      </w:r>
+      <w:r>
+        <w:rPr>
+          <w:rFonts w:ascii="Times New Roman" w:hAnsi="Times New Roman" w:cs="Times New Roman"/>
+          <w:sz w:val="28"/>
+          <w:szCs w:val="28"/>
+        </w:rPr>
+        <w:t xml:space="preserve"> </w:t>
+      </w:r>
+      <w:r>
+        <w:rPr>
+          <w:rFonts w:ascii="Times New Roman" w:hAnsi="Times New Roman" w:cs="Times New Roman"/>
+          <w:sz w:val="28"/>
+          <w:szCs w:val="28"/>
+        </w:rPr>
+        <w:t>использует единообразный интерфейс (</w:t>
+      </w:r>
+      <w:r>
+        <w:rPr>
+          <w:rFonts w:ascii="Times New Roman" w:hAnsi="Times New Roman" w:cs="Times New Roman"/>
+          <w:sz w:val="28"/>
+          <w:szCs w:val="28"/>
+          <w:lang w:val="en-US"/>
+        </w:rPr>
+        <w:t>URL</w:t>
+      </w:r>
+      <w:r>
+        <w:rPr>
+          <w:rFonts w:ascii="Times New Roman" w:hAnsi="Times New Roman" w:cs="Times New Roman"/>
+          <w:sz w:val="28"/>
+          <w:szCs w:val="28"/>
+        </w:rPr>
+        <w:t>)</w:t>
+      </w:r>
+    </w:p>
+    <w:p>
+      <w:pPr>
+        <w:pStyle w:val="a3"/>
+        <w:numPr>
+          <w:ilvl w:val="0"/>
+          <w:numId w:val="9"/>
+        </w:numPr>
+        <w:rPr>
+          <w:rFonts w:ascii="Times New Roman" w:hAnsi="Times New Roman" w:cs="Times New Roman"/>
+          <w:sz w:val="28"/>
+          <w:szCs w:val="28"/>
+        </w:rPr>
+      </w:pPr>
+      <w:r>
+        <w:rPr>
+          <w:rFonts w:ascii="Times New Roman" w:hAnsi="Times New Roman" w:cs="Times New Roman"/>
+          <w:sz w:val="28"/>
+          <w:szCs w:val="28"/>
+          <w:lang w:val="en-US"/>
+        </w:rPr>
+        <w:t>SOAP</w:t>
+      </w:r>
+      <w:r>
+        <w:rPr>
+          <w:rFonts w:ascii="Times New Roman" w:hAnsi="Times New Roman" w:cs="Times New Roman"/>
+          <w:sz w:val="28"/>
+          <w:szCs w:val="28"/>
+        </w:rPr>
+        <w:t xml:space="preserve"> </w:t>
+      </w:r>
+      <w:r>
+        <w:rPr>
+          <w:rFonts w:ascii="Times New Roman" w:hAnsi="Times New Roman" w:cs="Times New Roman"/>
+          <w:sz w:val="28"/>
+          <w:szCs w:val="28"/>
+        </w:rPr>
+        <w:t xml:space="preserve">поддерживает </w:t>
+      </w:r>
+      <w:r>
+        <w:rPr>
+          <w:rFonts w:ascii="Times New Roman" w:hAnsi="Times New Roman" w:cs="Times New Roman"/>
+          <w:sz w:val="28"/>
+          <w:szCs w:val="28"/>
+          <w:lang w:val="en-US"/>
+        </w:rPr>
+        <w:t>SSL</w:t>
+      </w:r>
+      <w:r>
+        <w:rPr>
+          <w:rFonts w:ascii="Times New Roman" w:hAnsi="Times New Roman" w:cs="Times New Roman"/>
+          <w:sz w:val="28"/>
+          <w:szCs w:val="28"/>
+        </w:rPr>
+        <w:t xml:space="preserve"> </w:t>
+      </w:r>
+      <w:r>
+        <w:rPr>
+          <w:rFonts w:ascii="Times New Roman" w:hAnsi="Times New Roman" w:cs="Times New Roman"/>
+          <w:sz w:val="28"/>
+          <w:szCs w:val="28"/>
+        </w:rPr>
+        <w:t xml:space="preserve">и </w:t>
+      </w:r>
+      <w:r>
+        <w:rPr>
+          <w:rFonts w:ascii="Times New Roman" w:hAnsi="Times New Roman" w:cs="Times New Roman"/>
+          <w:sz w:val="28"/>
+          <w:szCs w:val="28"/>
+          <w:lang w:val="en-US"/>
+        </w:rPr>
+        <w:t>WS</w:t>
+      </w:r>
+      <w:r>
+        <w:rPr>
+          <w:rFonts w:ascii="Times New Roman" w:hAnsi="Times New Roman" w:cs="Times New Roman"/>
+          <w:sz w:val="28"/>
+          <w:szCs w:val="28"/>
+        </w:rPr>
+        <w:t>-</w:t>
+      </w:r>
+      <w:r>
+        <w:rPr>
+          <w:rFonts w:ascii="Times New Roman" w:hAnsi="Times New Roman" w:cs="Times New Roman"/>
+          <w:sz w:val="28"/>
+          <w:szCs w:val="28"/>
+          <w:lang w:val="en-US"/>
+        </w:rPr>
+        <w:t>security</w:t>
+      </w:r>
+      <w:r>
+        <w:rPr>
+          <w:rFonts w:ascii="Times New Roman" w:hAnsi="Times New Roman" w:cs="Times New Roman"/>
+          <w:sz w:val="28"/>
+          <w:szCs w:val="28"/>
+        </w:rPr>
+        <w:t xml:space="preserve">, в то время как </w:t>
+      </w:r>
+      <w:r>
+        <w:rPr>
+          <w:rFonts w:ascii="Times New Roman" w:hAnsi="Times New Roman" w:cs="Times New Roman"/>
+          <w:sz w:val="28"/>
+          <w:szCs w:val="28"/>
+          <w:lang w:val="en-US"/>
+        </w:rPr>
+        <w:t>REST</w:t>
+      </w:r>
+      <w:r>
+        <w:rPr>
+          <w:rFonts w:ascii="Times New Roman" w:hAnsi="Times New Roman" w:cs="Times New Roman"/>
+          <w:sz w:val="28"/>
+          <w:szCs w:val="28"/>
+        </w:rPr>
+        <w:t xml:space="preserve"> </w:t>
+      </w:r>
+      <w:r>
+        <w:rPr>
+          <w:rFonts w:ascii="Times New Roman" w:hAnsi="Times New Roman" w:cs="Times New Roman"/>
+          <w:sz w:val="28"/>
+          <w:szCs w:val="28"/>
+        </w:rPr>
+        <w:t xml:space="preserve">только </w:t>
+      </w:r>
+      <w:r>
+        <w:rPr>
+          <w:rFonts w:ascii="Times New Roman" w:hAnsi="Times New Roman" w:cs="Times New Roman"/>
+          <w:sz w:val="28"/>
+          <w:szCs w:val="28"/>
+          <w:lang w:val="en-US"/>
+        </w:rPr>
+        <w:t>SSL</w:t>
+      </w:r>
+      <w:r>
+        <w:rPr>
+          <w:rFonts w:ascii="Times New Roman" w:hAnsi="Times New Roman" w:cs="Times New Roman"/>
+          <w:sz w:val="28"/>
+          <w:szCs w:val="28"/>
+        </w:rPr>
+        <w:t>.</w:t>
+      </w:r>
+      <w:r>
+        <w:rPr>
+          <w:rFonts w:ascii="Times New Roman" w:hAnsi="Times New Roman" w:cs="Times New Roman"/>
+          <w:sz w:val="28"/>
+          <w:szCs w:val="28"/>
+        </w:rPr>
+        <w:t xml:space="preserve"> </w:t>
+      </w:r>
+      <w:r>
+        <w:rPr>
+          <w:rFonts w:ascii="Times New Roman" w:hAnsi="Times New Roman" w:cs="Times New Roman"/>
+          <w:sz w:val="28"/>
+          <w:szCs w:val="28"/>
+          <w:lang w:val="en-US"/>
+        </w:rPr>
+        <w:t xml:space="preserve">REST </w:t>
+      </w:r>
+      <w:r>
+        <w:rPr>
+          <w:rFonts w:ascii="Times New Roman" w:hAnsi="Times New Roman" w:cs="Times New Roman"/>
+          <w:sz w:val="28"/>
+          <w:szCs w:val="28"/>
+        </w:rPr>
+        <w:t xml:space="preserve">идеально подходит для общедоступных </w:t>
+      </w:r>
+      <w:r>
+        <w:rPr>
+          <w:rFonts w:ascii="Times New Roman" w:hAnsi="Times New Roman" w:cs="Times New Roman"/>
+          <w:sz w:val="28"/>
+          <w:szCs w:val="28"/>
+          <w:lang w:val="en-US"/>
+        </w:rPr>
+        <w:t>URL.</w:t>
+      </w:r>
+    </w:p>
+    <w:p>
+      <w:pPr>
+        <w:pStyle w:val="a3"/>
+        <w:numPr>
+          <w:ilvl w:val="0"/>
+          <w:numId w:val="9"/>
+        </w:numPr>
+        <w:rPr>
+          <w:rFonts w:ascii="Times New Roman" w:hAnsi="Times New Roman" w:cs="Times New Roman"/>
+          <w:sz w:val="28"/>
+          <w:szCs w:val="28"/>
+        </w:rPr>
+      </w:pPr>
+      <w:r>
+        <w:rPr>
+          <w:rFonts w:ascii="Times New Roman" w:hAnsi="Times New Roman" w:cs="Times New Roman"/>
+          <w:sz w:val="28"/>
+          <w:szCs w:val="28"/>
+          <w:lang w:val="en-US"/>
+        </w:rPr>
+        <w:t>SOAP</w:t>
+      </w:r>
+      <w:r>
+        <w:rPr>
+          <w:rFonts w:ascii="Times New Roman" w:hAnsi="Times New Roman" w:cs="Times New Roman"/>
+          <w:sz w:val="28"/>
+          <w:szCs w:val="28"/>
+        </w:rPr>
+        <w:t xml:space="preserve"> </w:t>
+      </w:r>
+      <w:r>
+        <w:rPr>
+          <w:rFonts w:ascii="Times New Roman" w:hAnsi="Times New Roman" w:cs="Times New Roman"/>
+          <w:sz w:val="28"/>
+          <w:szCs w:val="28"/>
+        </w:rPr>
+        <w:t>поддерживает более надежные транзакции</w:t>
+      </w:r>
+      <w:r>
+        <w:rPr>
+          <w:rFonts w:ascii="Times New Roman" w:hAnsi="Times New Roman" w:cs="Times New Roman"/>
+          <w:sz w:val="28"/>
+          <w:szCs w:val="28"/>
+        </w:rPr>
+        <w:t xml:space="preserve"> по стандарту </w:t>
+      </w:r>
+      <w:r>
+        <w:rPr>
+          <w:rFonts w:ascii="Times New Roman" w:hAnsi="Times New Roman" w:cs="Times New Roman"/>
+          <w:sz w:val="28"/>
+          <w:szCs w:val="28"/>
+          <w:lang w:val="en-US"/>
+        </w:rPr>
+        <w:t>ACID</w:t>
+      </w:r>
+      <w:r>
+        <w:rPr>
+          <w:rFonts w:ascii="Times New Roman" w:hAnsi="Times New Roman" w:cs="Times New Roman"/>
+          <w:sz w:val="28"/>
+          <w:szCs w:val="28"/>
+        </w:rPr>
+        <w:t>.</w:t>
+      </w:r>
+    </w:p>
+    <w:p>
+      <w:pPr>
+        <w:rPr>
+          <w:rFonts w:ascii="Times New Roman" w:hAnsi="Times New Roman" w:cs="Times New Roman"/>
+          <w:sz w:val="28"/>
+          <w:szCs w:val="28"/>
+        </w:rPr>
+      </w:pPr>
+    </w:p>
+    <w:p>
+      <w:pPr>
+        <w:rPr>
+          <w:rFonts w:ascii="Times New Roman" w:hAnsi="Times New Roman" w:cs="Times New Roman"/>
+          <w:sz w:val="28"/>
+          <w:szCs w:val="28"/>
+        </w:rPr>
+      </w:pPr>
+      <w:r>
+        <w:rPr>
+          <w:rFonts w:ascii="Times New Roman" w:hAnsi="Times New Roman" w:cs="Times New Roman"/>
+          <w:sz w:val="28"/>
+          <w:szCs w:val="28"/>
+          <w:lang w:val="en-US"/>
+        </w:rPr>
+        <w:t xml:space="preserve">REST </w:t>
+      </w:r>
+      <w:r>
+        <w:rPr>
+          <w:rFonts w:ascii="Times New Roman" w:hAnsi="Times New Roman" w:cs="Times New Roman"/>
+          <w:sz w:val="28"/>
+          <w:szCs w:val="28"/>
+        </w:rPr>
+        <w:t>следует использовать если:</w:t>
+      </w:r>
+    </w:p>
+    <w:p>
+      <w:pPr>
+        <w:pStyle w:val="a3"/>
+        <w:numPr>
+          <w:ilvl w:val="0"/>
+          <w:numId w:val="12"/>
+        </w:numPr>
+        <w:rPr>
+          <w:rFonts w:ascii="Times New Roman" w:hAnsi="Times New Roman" w:cs="Times New Roman"/>
+          <w:sz w:val="28"/>
+          <w:szCs w:val="28"/>
+        </w:rPr>
+      </w:pPr>
+      <w:r>
+        <w:rPr>
+          <w:rFonts w:ascii="Times New Roman" w:hAnsi="Times New Roman" w:cs="Times New Roman"/>
+          <w:sz w:val="28"/>
+          <w:szCs w:val="28"/>
+        </w:rPr>
+        <w:t>Ограниченные ресурсы и пропускная способность.</w:t>
+      </w:r>
+    </w:p>
+    <w:p>
+      <w:pPr>
+        <w:pStyle w:val="a3"/>
+        <w:numPr>
+          <w:ilvl w:val="0"/>
+          <w:numId w:val="12"/>
+        </w:numPr>
+        <w:rPr>
+          <w:rFonts w:ascii="Times New Roman" w:hAnsi="Times New Roman" w:cs="Times New Roman"/>
+          <w:sz w:val="28"/>
+          <w:szCs w:val="28"/>
+        </w:rPr>
+      </w:pPr>
+      <w:r>
+        <w:rPr>
+          <w:rFonts w:ascii="Times New Roman" w:hAnsi="Times New Roman" w:cs="Times New Roman"/>
+          <w:sz w:val="28"/>
+          <w:szCs w:val="28"/>
+        </w:rPr>
+        <w:t>Если нет необходимости хранить состояние между запросами.</w:t>
+      </w:r>
+    </w:p>
+    <w:p>
+      <w:pPr>
+        <w:pStyle w:val="a3"/>
+        <w:numPr>
+          <w:ilvl w:val="0"/>
+          <w:numId w:val="12"/>
+        </w:numPr>
+        <w:rPr>
+          <w:rFonts w:ascii="Times New Roman" w:hAnsi="Times New Roman" w:cs="Times New Roman"/>
+          <w:sz w:val="28"/>
+          <w:szCs w:val="28"/>
+        </w:rPr>
+      </w:pPr>
+      <w:r>
+        <w:rPr>
+          <w:rFonts w:ascii="Times New Roman" w:hAnsi="Times New Roman" w:cs="Times New Roman"/>
+          <w:sz w:val="28"/>
+          <w:szCs w:val="28"/>
+        </w:rPr>
+        <w:t>Если есть необходимость в кэшировании большого количества запросов.</w:t>
+      </w:r>
+    </w:p>
+    <w:p>
+      <w:pPr>
+        <w:pStyle w:val="a3"/>
+        <w:numPr>
+          <w:ilvl w:val="0"/>
+          <w:numId w:val="12"/>
+        </w:numPr>
+        <w:rPr>
+          <w:rFonts w:ascii="Times New Roman" w:hAnsi="Times New Roman" w:cs="Times New Roman"/>
+          <w:sz w:val="28"/>
+          <w:szCs w:val="28"/>
+        </w:rPr>
+      </w:pPr>
+      <w:r>
+        <w:rPr>
+          <w:rFonts w:ascii="Times New Roman" w:hAnsi="Times New Roman" w:cs="Times New Roman"/>
+          <w:sz w:val="28"/>
+          <w:szCs w:val="28"/>
+        </w:rPr>
+        <w:t xml:space="preserve">Хотите быстро реализовать функционал, </w:t>
+      </w:r>
+      <w:r>
+        <w:rPr>
+          <w:rFonts w:ascii="Times New Roman" w:hAnsi="Times New Roman" w:cs="Times New Roman"/>
+          <w:sz w:val="28"/>
+          <w:szCs w:val="28"/>
+          <w:lang w:val="en-US"/>
+        </w:rPr>
+        <w:t>REST</w:t>
+      </w:r>
+      <w:r>
+        <w:rPr>
+          <w:rFonts w:ascii="Times New Roman" w:hAnsi="Times New Roman" w:cs="Times New Roman"/>
+          <w:sz w:val="28"/>
+          <w:szCs w:val="28"/>
+        </w:rPr>
+        <w:t xml:space="preserve"> </w:t>
+      </w:r>
+      <w:r>
+        <w:rPr>
+          <w:rFonts w:ascii="Times New Roman" w:hAnsi="Times New Roman" w:cs="Times New Roman"/>
+          <w:sz w:val="28"/>
+          <w:szCs w:val="28"/>
+        </w:rPr>
+        <w:t>написать проще.</w:t>
+      </w:r>
+    </w:p>
+    <w:p>
+      <w:pPr>
+        <w:rPr>
+          <w:rFonts w:ascii="Times New Roman" w:hAnsi="Times New Roman" w:cs="Times New Roman"/>
+          <w:sz w:val="28"/>
+          <w:szCs w:val="28"/>
+        </w:rPr>
+      </w:pPr>
+      <w:r>
+        <w:rPr>
+          <w:rFonts w:ascii="Times New Roman" w:hAnsi="Times New Roman" w:cs="Times New Roman"/>
+          <w:sz w:val="28"/>
+          <w:szCs w:val="28"/>
+          <w:lang w:val="en-US"/>
+        </w:rPr>
+        <w:t>SOAP</w:t>
+      </w:r>
+      <w:r>
+        <w:rPr>
+          <w:rFonts w:ascii="Times New Roman" w:hAnsi="Times New Roman" w:cs="Times New Roman"/>
+          <w:sz w:val="28"/>
+          <w:szCs w:val="28"/>
+        </w:rPr>
+        <w:t xml:space="preserve"> следует использовать если:</w:t>
+      </w:r>
+    </w:p>
+    <w:p>
+      <w:pPr>
+        <w:pStyle w:val="a3"/>
+        <w:numPr>
+          <w:ilvl w:val="0"/>
+          <w:numId w:val="13"/>
+        </w:numPr>
+        <w:rPr>
+          <w:rFonts w:ascii="Times New Roman" w:hAnsi="Times New Roman" w:cs="Times New Roman"/>
+          <w:sz w:val="28"/>
+          <w:szCs w:val="28"/>
+        </w:rPr>
+      </w:pPr>
+      <w:r>
+        <w:rPr>
+          <w:rFonts w:ascii="Times New Roman" w:hAnsi="Times New Roman" w:cs="Times New Roman"/>
+          <w:sz w:val="28"/>
+          <w:szCs w:val="28"/>
+        </w:rPr>
+        <w:t>Нужна большая безопасность.</w:t>
+      </w:r>
+    </w:p>
+    <w:p>
+      <w:pPr>
+        <w:pStyle w:val="a3"/>
+        <w:numPr>
+          <w:ilvl w:val="0"/>
+          <w:numId w:val="13"/>
+        </w:numPr>
+        <w:rPr>
+          <w:rFonts w:ascii="Times New Roman" w:hAnsi="Times New Roman" w:cs="Times New Roman"/>
+          <w:sz w:val="28"/>
+          <w:szCs w:val="28"/>
+        </w:rPr>
+      </w:pPr>
+      <w:r>
+        <w:rPr>
+          <w:rFonts w:ascii="Times New Roman" w:hAnsi="Times New Roman" w:cs="Times New Roman"/>
+          <w:sz w:val="28"/>
+          <w:szCs w:val="28"/>
+        </w:rPr>
+        <w:t xml:space="preserve">Нужна большая надежность. </w:t>
+      </w:r>
+      <w:r>
+        <w:rPr>
+          <w:rFonts w:ascii="Times New Roman" w:hAnsi="Times New Roman" w:cs="Times New Roman"/>
+          <w:sz w:val="28"/>
+          <w:szCs w:val="28"/>
+          <w:lang w:val="en-US"/>
+        </w:rPr>
+        <w:t>SOAP</w:t>
+      </w:r>
+      <w:r>
+        <w:rPr>
+          <w:rFonts w:ascii="Times New Roman" w:hAnsi="Times New Roman" w:cs="Times New Roman"/>
+          <w:sz w:val="28"/>
+          <w:szCs w:val="28"/>
+        </w:rPr>
+        <w:t xml:space="preserve"> </w:t>
+      </w:r>
+      <w:r>
+        <w:rPr>
+          <w:rFonts w:ascii="Times New Roman" w:hAnsi="Times New Roman" w:cs="Times New Roman"/>
+          <w:sz w:val="28"/>
+          <w:szCs w:val="28"/>
+        </w:rPr>
+        <w:t xml:space="preserve">стандартизирован, и все взаимодействия четко определены в </w:t>
+      </w:r>
+      <w:r>
+        <w:rPr>
+          <w:rFonts w:ascii="Times New Roman" w:hAnsi="Times New Roman" w:cs="Times New Roman"/>
+          <w:sz w:val="28"/>
+          <w:szCs w:val="28"/>
+          <w:lang w:val="en-US"/>
+        </w:rPr>
+        <w:t>WSDL</w:t>
+      </w:r>
+      <w:r>
+        <w:rPr>
+          <w:rFonts w:ascii="Times New Roman" w:hAnsi="Times New Roman" w:cs="Times New Roman"/>
+          <w:sz w:val="28"/>
+          <w:szCs w:val="28"/>
+        </w:rPr>
+        <w:t xml:space="preserve"> и жестко фиксируются</w:t>
+      </w:r>
+      <w:r>
+        <w:rPr>
+          <w:rFonts w:ascii="Times New Roman" w:hAnsi="Times New Roman" w:cs="Times New Roman"/>
+          <w:sz w:val="28"/>
+          <w:szCs w:val="28"/>
+        </w:rPr>
+        <w:t>.</w:t>
+      </w:r>
+    </w:p>
+    <w:p>
+      <w:pPr>
+        <w:pStyle w:val="a3"/>
+        <w:numPr>
+          <w:ilvl w:val="0"/>
+          <w:numId w:val="13"/>
+        </w:numPr>
+        <w:rPr>
+          <w:rFonts w:ascii="Times New Roman" w:hAnsi="Times New Roman" w:cs="Times New Roman"/>
+          <w:sz w:val="28"/>
+          <w:szCs w:val="28"/>
+        </w:rPr>
+      </w:pPr>
+      <w:r>
+        <w:rPr>
+          <w:rFonts w:ascii="Times New Roman" w:hAnsi="Times New Roman" w:cs="Times New Roman"/>
+          <w:sz w:val="28"/>
+          <w:szCs w:val="28"/>
+        </w:rPr>
+        <w:t>Нужно хранить состояние.</w:t>
       </w:r>
     </w:p>
     <w:sectPr>
@@ -3670,9 +6562,95 @@
     </w:lvl>
   </w:abstractNum>
   <w:abstractNum w:abstractNumId="1" w15:restartNumberingAfterBreak="0">
+    <w:nsid w:val="08723DC3"/>
+    <w:multiLevelType w:val="hybridMultilevel"/>
+    <w:tmpl w:val="301C221A"/>
+    <w:lvl w:ilvl="0" w:tplc="0419000F">
+      <w:start w:val="1"/>
+      <w:numFmt w:val="decimal"/>
+      <w:lvlText w:val="%1."/>
+      <w:lvlJc w:val="left"/>
+      <w:pPr>
+        <w:ind w:left="1440" w:hanging="360"/>
+      </w:pPr>
+    </w:lvl>
+    <w:lvl w:ilvl="1" w:tplc="04190019" w:tentative="1">
+      <w:start w:val="1"/>
+      <w:numFmt w:val="lowerLetter"/>
+      <w:lvlText w:val="%2."/>
+      <w:lvlJc w:val="left"/>
+      <w:pPr>
+        <w:ind w:left="2160" w:hanging="360"/>
+      </w:pPr>
+    </w:lvl>
+    <w:lvl w:ilvl="2" w:tplc="0419001B" w:tentative="1">
+      <w:start w:val="1"/>
+      <w:numFmt w:val="lowerRoman"/>
+      <w:lvlText w:val="%3."/>
+      <w:lvlJc w:val="right"/>
+      <w:pPr>
+        <w:ind w:left="2880" w:hanging="180"/>
+      </w:pPr>
+    </w:lvl>
+    <w:lvl w:ilvl="3" w:tplc="0419000F" w:tentative="1">
+      <w:start w:val="1"/>
+      <w:numFmt w:val="decimal"/>
+      <w:lvlText w:val="%4."/>
+      <w:lvlJc w:val="left"/>
+      <w:pPr>
+        <w:ind w:left="3600" w:hanging="360"/>
+      </w:pPr>
+    </w:lvl>
+    <w:lvl w:ilvl="4" w:tplc="04190019" w:tentative="1">
+      <w:start w:val="1"/>
+      <w:numFmt w:val="lowerLetter"/>
+      <w:lvlText w:val="%5."/>
+      <w:lvlJc w:val="left"/>
+      <w:pPr>
+        <w:ind w:left="4320" w:hanging="360"/>
+      </w:pPr>
+    </w:lvl>
+    <w:lvl w:ilvl="5" w:tplc="0419001B" w:tentative="1">
+      <w:start w:val="1"/>
+      <w:numFmt w:val="lowerRoman"/>
+      <w:lvlText w:val="%6."/>
+      <w:lvlJc w:val="right"/>
+      <w:pPr>
+        <w:ind w:left="5040" w:hanging="180"/>
+      </w:pPr>
+    </w:lvl>
+    <w:lvl w:ilvl="6" w:tplc="0419000F" w:tentative="1">
+      <w:start w:val="1"/>
+      <w:numFmt w:val="decimal"/>
+      <w:lvlText w:val="%7."/>
+      <w:lvlJc w:val="left"/>
+      <w:pPr>
+        <w:ind w:left="5760" w:hanging="360"/>
+      </w:pPr>
+    </w:lvl>
+    <w:lvl w:ilvl="7" w:tplc="04190019" w:tentative="1">
+      <w:start w:val="1"/>
+      <w:numFmt w:val="lowerLetter"/>
+      <w:lvlText w:val="%8."/>
+      <w:lvlJc w:val="left"/>
+      <w:pPr>
+        <w:ind w:left="6480" w:hanging="360"/>
+      </w:pPr>
+    </w:lvl>
+    <w:lvl w:ilvl="8" w:tplc="0419001B" w:tentative="1">
+      <w:start w:val="1"/>
+      <w:numFmt w:val="lowerRoman"/>
+      <w:lvlText w:val="%9."/>
+      <w:lvlJc w:val="right"/>
+      <w:pPr>
+        <w:ind w:left="7200" w:hanging="180"/>
+      </w:pPr>
+    </w:lvl>
+  </w:abstractNum>
+  <w:abstractNum w:abstractNumId="2" w15:restartNumberingAfterBreak="0">
     <w:nsid w:val="191C6C0C"/>
     <w:multiLevelType w:val="hybridMultilevel"/>
-    <w:tmpl w:val="FED2749A"/>
+    <w:tmpl w:val="2960A274"/>
     <w:lvl w:ilvl="0" w:tplc="04190001">
       <w:start w:val="1"/>
       <w:numFmt w:val="bullet"/>
@@ -3782,7 +6760,120 @@
       </w:rPr>
     </w:lvl>
   </w:abstractNum>
-  <w:abstractNum w:abstractNumId="2" w15:restartNumberingAfterBreak="0">
+  <w:abstractNum w:abstractNumId="3" w15:restartNumberingAfterBreak="0">
+    <w:nsid w:val="2505727F"/>
+    <w:multiLevelType w:val="hybridMultilevel"/>
+    <w:tmpl w:val="75445714"/>
+    <w:lvl w:ilvl="0" w:tplc="04190001">
+      <w:start w:val="1"/>
+      <w:numFmt w:val="bullet"/>
+      <w:lvlText w:val=""/>
+      <w:lvlJc w:val="left"/>
+      <w:pPr>
+        <w:ind w:left="720" w:hanging="360"/>
+      </w:pPr>
+      <w:rPr>
+        <w:rFonts w:ascii="Symbol" w:hAnsi="Symbol" w:hint="default"/>
+      </w:rPr>
+    </w:lvl>
+    <w:lvl w:ilvl="1" w:tplc="04190003" w:tentative="1">
+      <w:start w:val="1"/>
+      <w:numFmt w:val="bullet"/>
+      <w:lvlText w:val="o"/>
+      <w:lvlJc w:val="left"/>
+      <w:pPr>
+        <w:ind w:left="1440" w:hanging="360"/>
+      </w:pPr>
+      <w:rPr>
+        <w:rFonts w:ascii="Courier New" w:hAnsi="Courier New" w:cs="Courier New" w:hint="default"/>
+      </w:rPr>
+    </w:lvl>
+    <w:lvl w:ilvl="2" w:tplc="04190005" w:tentative="1">
+      <w:start w:val="1"/>
+      <w:numFmt w:val="bullet"/>
+      <w:lvlText w:val=""/>
+      <w:lvlJc w:val="left"/>
+      <w:pPr>
+        <w:ind w:left="2160" w:hanging="360"/>
+      </w:pPr>
+      <w:rPr>
+        <w:rFonts w:ascii="Wingdings" w:hAnsi="Wingdings" w:hint="default"/>
+      </w:rPr>
+    </w:lvl>
+    <w:lvl w:ilvl="3" w:tplc="04190001" w:tentative="1">
+      <w:start w:val="1"/>
+      <w:numFmt w:val="bullet"/>
+      <w:lvlText w:val=""/>
+      <w:lvlJc w:val="left"/>
+      <w:pPr>
+        <w:ind w:left="2880" w:hanging="360"/>
+      </w:pPr>
+      <w:rPr>
+        <w:rFonts w:ascii="Symbol" w:hAnsi="Symbol" w:hint="default"/>
+      </w:rPr>
+    </w:lvl>
+    <w:lvl w:ilvl="4" w:tplc="04190003" w:tentative="1">
+      <w:start w:val="1"/>
+      <w:numFmt w:val="bullet"/>
+      <w:lvlText w:val="o"/>
+      <w:lvlJc w:val="left"/>
+      <w:pPr>
+        <w:ind w:left="3600" w:hanging="360"/>
+      </w:pPr>
+      <w:rPr>
+        <w:rFonts w:ascii="Courier New" w:hAnsi="Courier New" w:cs="Courier New" w:hint="default"/>
+      </w:rPr>
+    </w:lvl>
+    <w:lvl w:ilvl="5" w:tplc="04190005" w:tentative="1">
+      <w:start w:val="1"/>
+      <w:numFmt w:val="bullet"/>
+      <w:lvlText w:val=""/>
+      <w:lvlJc w:val="left"/>
+      <w:pPr>
+        <w:ind w:left="4320" w:hanging="360"/>
+      </w:pPr>
+      <w:rPr>
+        <w:rFonts w:ascii="Wingdings" w:hAnsi="Wingdings" w:hint="default"/>
+      </w:rPr>
+    </w:lvl>
+    <w:lvl w:ilvl="6" w:tplc="04190001" w:tentative="1">
+      <w:start w:val="1"/>
+      <w:numFmt w:val="bullet"/>
+      <w:lvlText w:val=""/>
+      <w:lvlJc w:val="left"/>
+      <w:pPr>
+        <w:ind w:left="5040" w:hanging="360"/>
+      </w:pPr>
+      <w:rPr>
+        <w:rFonts w:ascii="Symbol" w:hAnsi="Symbol" w:hint="default"/>
+      </w:rPr>
+    </w:lvl>
+    <w:lvl w:ilvl="7" w:tplc="04190003" w:tentative="1">
+      <w:start w:val="1"/>
+      <w:numFmt w:val="bullet"/>
+      <w:lvlText w:val="o"/>
+      <w:lvlJc w:val="left"/>
+      <w:pPr>
+        <w:ind w:left="5760" w:hanging="360"/>
+      </w:pPr>
+      <w:rPr>
+        <w:rFonts w:ascii="Courier New" w:hAnsi="Courier New" w:cs="Courier New" w:hint="default"/>
+      </w:rPr>
+    </w:lvl>
+    <w:lvl w:ilvl="8" w:tplc="04190005" w:tentative="1">
+      <w:start w:val="1"/>
+      <w:numFmt w:val="bullet"/>
+      <w:lvlText w:val=""/>
+      <w:lvlJc w:val="left"/>
+      <w:pPr>
+        <w:ind w:left="6480" w:hanging="360"/>
+      </w:pPr>
+      <w:rPr>
+        <w:rFonts w:ascii="Wingdings" w:hAnsi="Wingdings" w:hint="default"/>
+      </w:rPr>
+    </w:lvl>
+  </w:abstractNum>
+  <w:abstractNum w:abstractNumId="4" w15:restartNumberingAfterBreak="0">
     <w:nsid w:val="32AC2920"/>
     <w:multiLevelType w:val="hybridMultilevel"/>
     <w:tmpl w:val="B9FEE83A"/>
@@ -3895,7 +6986,7 @@
       </w:rPr>
     </w:lvl>
   </w:abstractNum>
-  <w:abstractNum w:abstractNumId="3" w15:restartNumberingAfterBreak="0">
+  <w:abstractNum w:abstractNumId="5" w15:restartNumberingAfterBreak="0">
     <w:nsid w:val="3622040C"/>
     <w:multiLevelType w:val="hybridMultilevel"/>
     <w:tmpl w:val="FD764A34"/>
@@ -4008,7 +7099,233 @@
       </w:rPr>
     </w:lvl>
   </w:abstractNum>
-  <w:abstractNum w:abstractNumId="4" w15:restartNumberingAfterBreak="0">
+  <w:abstractNum w:abstractNumId="6" w15:restartNumberingAfterBreak="0">
+    <w:nsid w:val="38F37D17"/>
+    <w:multiLevelType w:val="hybridMultilevel"/>
+    <w:tmpl w:val="5AEA5E3A"/>
+    <w:lvl w:ilvl="0" w:tplc="04190001">
+      <w:start w:val="1"/>
+      <w:numFmt w:val="bullet"/>
+      <w:lvlText w:val=""/>
+      <w:lvlJc w:val="left"/>
+      <w:pPr>
+        <w:ind w:left="720" w:hanging="360"/>
+      </w:pPr>
+      <w:rPr>
+        <w:rFonts w:ascii="Symbol" w:hAnsi="Symbol" w:hint="default"/>
+      </w:rPr>
+    </w:lvl>
+    <w:lvl w:ilvl="1" w:tplc="04190003" w:tentative="1">
+      <w:start w:val="1"/>
+      <w:numFmt w:val="bullet"/>
+      <w:lvlText w:val="o"/>
+      <w:lvlJc w:val="left"/>
+      <w:pPr>
+        <w:ind w:left="1440" w:hanging="360"/>
+      </w:pPr>
+      <w:rPr>
+        <w:rFonts w:ascii="Courier New" w:hAnsi="Courier New" w:cs="Courier New" w:hint="default"/>
+      </w:rPr>
+    </w:lvl>
+    <w:lvl w:ilvl="2" w:tplc="04190005" w:tentative="1">
+      <w:start w:val="1"/>
+      <w:numFmt w:val="bullet"/>
+      <w:lvlText w:val=""/>
+      <w:lvlJc w:val="left"/>
+      <w:pPr>
+        <w:ind w:left="2160" w:hanging="360"/>
+      </w:pPr>
+      <w:rPr>
+        <w:rFonts w:ascii="Wingdings" w:hAnsi="Wingdings" w:hint="default"/>
+      </w:rPr>
+    </w:lvl>
+    <w:lvl w:ilvl="3" w:tplc="04190001" w:tentative="1">
+      <w:start w:val="1"/>
+      <w:numFmt w:val="bullet"/>
+      <w:lvlText w:val=""/>
+      <w:lvlJc w:val="left"/>
+      <w:pPr>
+        <w:ind w:left="2880" w:hanging="360"/>
+      </w:pPr>
+      <w:rPr>
+        <w:rFonts w:ascii="Symbol" w:hAnsi="Symbol" w:hint="default"/>
+      </w:rPr>
+    </w:lvl>
+    <w:lvl w:ilvl="4" w:tplc="04190003" w:tentative="1">
+      <w:start w:val="1"/>
+      <w:numFmt w:val="bullet"/>
+      <w:lvlText w:val="o"/>
+      <w:lvlJc w:val="left"/>
+      <w:pPr>
+        <w:ind w:left="3600" w:hanging="360"/>
+      </w:pPr>
+      <w:rPr>
+        <w:rFonts w:ascii="Courier New" w:hAnsi="Courier New" w:cs="Courier New" w:hint="default"/>
+      </w:rPr>
+    </w:lvl>
+    <w:lvl w:ilvl="5" w:tplc="04190005" w:tentative="1">
+      <w:start w:val="1"/>
+      <w:numFmt w:val="bullet"/>
+      <w:lvlText w:val=""/>
+      <w:lvlJc w:val="left"/>
+      <w:pPr>
+        <w:ind w:left="4320" w:hanging="360"/>
+      </w:pPr>
+      <w:rPr>
+        <w:rFonts w:ascii="Wingdings" w:hAnsi="Wingdings" w:hint="default"/>
+      </w:rPr>
+    </w:lvl>
+    <w:lvl w:ilvl="6" w:tplc="04190001" w:tentative="1">
+      <w:start w:val="1"/>
+      <w:numFmt w:val="bullet"/>
+      <w:lvlText w:val=""/>
+      <w:lvlJc w:val="left"/>
+      <w:pPr>
+        <w:ind w:left="5040" w:hanging="360"/>
+      </w:pPr>
+      <w:rPr>
+        <w:rFonts w:ascii="Symbol" w:hAnsi="Symbol" w:hint="default"/>
+      </w:rPr>
+    </w:lvl>
+    <w:lvl w:ilvl="7" w:tplc="04190003" w:tentative="1">
+      <w:start w:val="1"/>
+      <w:numFmt w:val="bullet"/>
+      <w:lvlText w:val="o"/>
+      <w:lvlJc w:val="left"/>
+      <w:pPr>
+        <w:ind w:left="5760" w:hanging="360"/>
+      </w:pPr>
+      <w:rPr>
+        <w:rFonts w:ascii="Courier New" w:hAnsi="Courier New" w:cs="Courier New" w:hint="default"/>
+      </w:rPr>
+    </w:lvl>
+    <w:lvl w:ilvl="8" w:tplc="04190005" w:tentative="1">
+      <w:start w:val="1"/>
+      <w:numFmt w:val="bullet"/>
+      <w:lvlText w:val=""/>
+      <w:lvlJc w:val="left"/>
+      <w:pPr>
+        <w:ind w:left="6480" w:hanging="360"/>
+      </w:pPr>
+      <w:rPr>
+        <w:rFonts w:ascii="Wingdings" w:hAnsi="Wingdings" w:hint="default"/>
+      </w:rPr>
+    </w:lvl>
+  </w:abstractNum>
+  <w:abstractNum w:abstractNumId="7" w15:restartNumberingAfterBreak="0">
+    <w:nsid w:val="3A977194"/>
+    <w:multiLevelType w:val="hybridMultilevel"/>
+    <w:tmpl w:val="F02A3A10"/>
+    <w:lvl w:ilvl="0" w:tplc="04190001">
+      <w:start w:val="1"/>
+      <w:numFmt w:val="bullet"/>
+      <w:lvlText w:val=""/>
+      <w:lvlJc w:val="left"/>
+      <w:pPr>
+        <w:ind w:left="720" w:hanging="360"/>
+      </w:pPr>
+      <w:rPr>
+        <w:rFonts w:ascii="Symbol" w:hAnsi="Symbol" w:hint="default"/>
+      </w:rPr>
+    </w:lvl>
+    <w:lvl w:ilvl="1" w:tplc="04190003" w:tentative="1">
+      <w:start w:val="1"/>
+      <w:numFmt w:val="bullet"/>
+      <w:lvlText w:val="o"/>
+      <w:lvlJc w:val="left"/>
+      <w:pPr>
+        <w:ind w:left="1440" w:hanging="360"/>
+      </w:pPr>
+      <w:rPr>
+        <w:rFonts w:ascii="Courier New" w:hAnsi="Courier New" w:cs="Courier New" w:hint="default"/>
+      </w:rPr>
+    </w:lvl>
+    <w:lvl w:ilvl="2" w:tplc="04190005" w:tentative="1">
+      <w:start w:val="1"/>
+      <w:numFmt w:val="bullet"/>
+      <w:lvlText w:val=""/>
+      <w:lvlJc w:val="left"/>
+      <w:pPr>
+        <w:ind w:left="2160" w:hanging="360"/>
+      </w:pPr>
+      <w:rPr>
+        <w:rFonts w:ascii="Wingdings" w:hAnsi="Wingdings" w:hint="default"/>
+      </w:rPr>
+    </w:lvl>
+    <w:lvl w:ilvl="3" w:tplc="04190001" w:tentative="1">
+      <w:start w:val="1"/>
+      <w:numFmt w:val="bullet"/>
+      <w:lvlText w:val=""/>
+      <w:lvlJc w:val="left"/>
+      <w:pPr>
+        <w:ind w:left="2880" w:hanging="360"/>
+      </w:pPr>
+      <w:rPr>
+        <w:rFonts w:ascii="Symbol" w:hAnsi="Symbol" w:hint="default"/>
+      </w:rPr>
+    </w:lvl>
+    <w:lvl w:ilvl="4" w:tplc="04190003" w:tentative="1">
+      <w:start w:val="1"/>
+      <w:numFmt w:val="bullet"/>
+      <w:lvlText w:val="o"/>
+      <w:lvlJc w:val="left"/>
+      <w:pPr>
+        <w:ind w:left="3600" w:hanging="360"/>
+      </w:pPr>
+      <w:rPr>
+        <w:rFonts w:ascii="Courier New" w:hAnsi="Courier New" w:cs="Courier New" w:hint="default"/>
+      </w:rPr>
+    </w:lvl>
+    <w:lvl w:ilvl="5" w:tplc="04190005" w:tentative="1">
+      <w:start w:val="1"/>
+      <w:numFmt w:val="bullet"/>
+      <w:lvlText w:val=""/>
+      <w:lvlJc w:val="left"/>
+      <w:pPr>
+        <w:ind w:left="4320" w:hanging="360"/>
+      </w:pPr>
+      <w:rPr>
+        <w:rFonts w:ascii="Wingdings" w:hAnsi="Wingdings" w:hint="default"/>
+      </w:rPr>
+    </w:lvl>
+    <w:lvl w:ilvl="6" w:tplc="04190001" w:tentative="1">
+      <w:start w:val="1"/>
+      <w:numFmt w:val="bullet"/>
+      <w:lvlText w:val=""/>
+      <w:lvlJc w:val="left"/>
+      <w:pPr>
+        <w:ind w:left="5040" w:hanging="360"/>
+      </w:pPr>
+      <w:rPr>
+        <w:rFonts w:ascii="Symbol" w:hAnsi="Symbol" w:hint="default"/>
+      </w:rPr>
+    </w:lvl>
+    <w:lvl w:ilvl="7" w:tplc="04190003" w:tentative="1">
+      <w:start w:val="1"/>
+      <w:numFmt w:val="bullet"/>
+      <w:lvlText w:val="o"/>
+      <w:lvlJc w:val="left"/>
+      <w:pPr>
+        <w:ind w:left="5760" w:hanging="360"/>
+      </w:pPr>
+      <w:rPr>
+        <w:rFonts w:ascii="Courier New" w:hAnsi="Courier New" w:cs="Courier New" w:hint="default"/>
+      </w:rPr>
+    </w:lvl>
+    <w:lvl w:ilvl="8" w:tplc="04190005" w:tentative="1">
+      <w:start w:val="1"/>
+      <w:numFmt w:val="bullet"/>
+      <w:lvlText w:val=""/>
+      <w:lvlJc w:val="left"/>
+      <w:pPr>
+        <w:ind w:left="6480" w:hanging="360"/>
+      </w:pPr>
+      <w:rPr>
+        <w:rFonts w:ascii="Wingdings" w:hAnsi="Wingdings" w:hint="default"/>
+      </w:rPr>
+    </w:lvl>
+  </w:abstractNum>
+  <w:abstractNum w:abstractNumId="8" w15:restartNumberingAfterBreak="0">
     <w:nsid w:val="3AD00506"/>
     <w:multiLevelType w:val="hybridMultilevel"/>
     <w:tmpl w:val="E52EA730"/>
@@ -4121,7 +7438,7 @@
       </w:rPr>
     </w:lvl>
   </w:abstractNum>
-  <w:abstractNum w:abstractNumId="5" w15:restartNumberingAfterBreak="0">
+  <w:abstractNum w:abstractNumId="9" w15:restartNumberingAfterBreak="0">
     <w:nsid w:val="4D3E7F6D"/>
     <w:multiLevelType w:val="hybridMultilevel"/>
     <w:tmpl w:val="A5EAACA0"/>
@@ -4234,7 +7551,7 @@
       </w:rPr>
     </w:lvl>
   </w:abstractNum>
-  <w:abstractNum w:abstractNumId="6" w15:restartNumberingAfterBreak="0">
+  <w:abstractNum w:abstractNumId="10" w15:restartNumberingAfterBreak="0">
     <w:nsid w:val="5E292679"/>
     <w:multiLevelType w:val="hybridMultilevel"/>
     <w:tmpl w:val="41BEA54E"/>
@@ -4347,7 +7664,120 @@
       </w:rPr>
     </w:lvl>
   </w:abstractNum>
-  <w:abstractNum w:abstractNumId="7" w15:restartNumberingAfterBreak="0">
+  <w:abstractNum w:abstractNumId="11" w15:restartNumberingAfterBreak="0">
+    <w:nsid w:val="64EA3DD2"/>
+    <w:multiLevelType w:val="hybridMultilevel"/>
+    <w:tmpl w:val="BD002162"/>
+    <w:lvl w:ilvl="0" w:tplc="04190001">
+      <w:start w:val="1"/>
+      <w:numFmt w:val="bullet"/>
+      <w:lvlText w:val=""/>
+      <w:lvlJc w:val="left"/>
+      <w:pPr>
+        <w:ind w:left="720" w:hanging="360"/>
+      </w:pPr>
+      <w:rPr>
+        <w:rFonts w:ascii="Symbol" w:hAnsi="Symbol" w:hint="default"/>
+      </w:rPr>
+    </w:lvl>
+    <w:lvl w:ilvl="1" w:tplc="04190003" w:tentative="1">
+      <w:start w:val="1"/>
+      <w:numFmt w:val="bullet"/>
+      <w:lvlText w:val="o"/>
+      <w:lvlJc w:val="left"/>
+      <w:pPr>
+        <w:ind w:left="1440" w:hanging="360"/>
+      </w:pPr>
+      <w:rPr>
+        <w:rFonts w:ascii="Courier New" w:hAnsi="Courier New" w:cs="Courier New" w:hint="default"/>
+      </w:rPr>
+    </w:lvl>
+    <w:lvl w:ilvl="2" w:tplc="04190005" w:tentative="1">
+      <w:start w:val="1"/>
+      <w:numFmt w:val="bullet"/>
+      <w:lvlText w:val=""/>
+      <w:lvlJc w:val="left"/>
+      <w:pPr>
+        <w:ind w:left="2160" w:hanging="360"/>
+      </w:pPr>
+      <w:rPr>
+        <w:rFonts w:ascii="Wingdings" w:hAnsi="Wingdings" w:hint="default"/>
+      </w:rPr>
+    </w:lvl>
+    <w:lvl w:ilvl="3" w:tplc="04190001" w:tentative="1">
+      <w:start w:val="1"/>
+      <w:numFmt w:val="bullet"/>
+      <w:lvlText w:val=""/>
+      <w:lvlJc w:val="left"/>
+      <w:pPr>
+        <w:ind w:left="2880" w:hanging="360"/>
+      </w:pPr>
+      <w:rPr>
+        <w:rFonts w:ascii="Symbol" w:hAnsi="Symbol" w:hint="default"/>
+      </w:rPr>
+    </w:lvl>
+    <w:lvl w:ilvl="4" w:tplc="04190003" w:tentative="1">
+      <w:start w:val="1"/>
+      <w:numFmt w:val="bullet"/>
+      <w:lvlText w:val="o"/>
+      <w:lvlJc w:val="left"/>
+      <w:pPr>
+        <w:ind w:left="3600" w:hanging="360"/>
+      </w:pPr>
+      <w:rPr>
+        <w:rFonts w:ascii="Courier New" w:hAnsi="Courier New" w:cs="Courier New" w:hint="default"/>
+      </w:rPr>
+    </w:lvl>
+    <w:lvl w:ilvl="5" w:tplc="04190005" w:tentative="1">
+      <w:start w:val="1"/>
+      <w:numFmt w:val="bullet"/>
+      <w:lvlText w:val=""/>
+      <w:lvlJc w:val="left"/>
+      <w:pPr>
+        <w:ind w:left="4320" w:hanging="360"/>
+      </w:pPr>
+      <w:rPr>
+        <w:rFonts w:ascii="Wingdings" w:hAnsi="Wingdings" w:hint="default"/>
+      </w:rPr>
+    </w:lvl>
+    <w:lvl w:ilvl="6" w:tplc="04190001" w:tentative="1">
+      <w:start w:val="1"/>
+      <w:numFmt w:val="bullet"/>
+      <w:lvlText w:val=""/>
+      <w:lvlJc w:val="left"/>
+      <w:pPr>
+        <w:ind w:left="5040" w:hanging="360"/>
+      </w:pPr>
+      <w:rPr>
+        <w:rFonts w:ascii="Symbol" w:hAnsi="Symbol" w:hint="default"/>
+      </w:rPr>
+    </w:lvl>
+    <w:lvl w:ilvl="7" w:tplc="04190003" w:tentative="1">
+      <w:start w:val="1"/>
+      <w:numFmt w:val="bullet"/>
+      <w:lvlText w:val="o"/>
+      <w:lvlJc w:val="left"/>
+      <w:pPr>
+        <w:ind w:left="5760" w:hanging="360"/>
+      </w:pPr>
+      <w:rPr>
+        <w:rFonts w:ascii="Courier New" w:hAnsi="Courier New" w:cs="Courier New" w:hint="default"/>
+      </w:rPr>
+    </w:lvl>
+    <w:lvl w:ilvl="8" w:tplc="04190005" w:tentative="1">
+      <w:start w:val="1"/>
+      <w:numFmt w:val="bullet"/>
+      <w:lvlText w:val=""/>
+      <w:lvlJc w:val="left"/>
+      <w:pPr>
+        <w:ind w:left="6480" w:hanging="360"/>
+      </w:pPr>
+      <w:rPr>
+        <w:rFonts w:ascii="Wingdings" w:hAnsi="Wingdings" w:hint="default"/>
+      </w:rPr>
+    </w:lvl>
+  </w:abstractNum>
+  <w:abstractNum w:abstractNumId="12" w15:restartNumberingAfterBreak="0">
     <w:nsid w:val="6FB835B5"/>
     <w:multiLevelType w:val="hybridMultilevel"/>
     <w:tmpl w:val="5470D4BC"/>
@@ -4460,7 +7890,7 @@
       </w:rPr>
     </w:lvl>
   </w:abstractNum>
-  <w:abstractNum w:abstractNumId="8" w15:restartNumberingAfterBreak="0">
+  <w:abstractNum w:abstractNumId="13" w15:restartNumberingAfterBreak="0">
     <w:nsid w:val="725874F7"/>
     <w:multiLevelType w:val="hybridMultilevel"/>
     <w:tmpl w:val="1166CCB0"/>
@@ -4574,31 +8004,46 @@
     </w:lvl>
   </w:abstractNum>
   <w:num w:numId="1">
-    <w:abstractNumId w:val="6"/>
+    <w:abstractNumId w:val="10"/>
   </w:num>
   <w:num w:numId="2">
-    <w:abstractNumId w:val="2"/>
+    <w:abstractNumId w:val="4"/>
   </w:num>
   <w:num w:numId="3">
-    <w:abstractNumId w:val="7"/>
+    <w:abstractNumId w:val="12"/>
   </w:num>
   <w:num w:numId="4">
-    <w:abstractNumId w:val="3"/>
+    <w:abstractNumId w:val="5"/>
   </w:num>
   <w:num w:numId="5">
-    <w:abstractNumId w:val="4"/>
+    <w:abstractNumId w:val="8"/>
   </w:num>
   <w:num w:numId="6">
-    <w:abstractNumId w:val="1"/>
+    <w:abstractNumId w:val="2"/>
   </w:num>
   <w:num w:numId="7">
     <w:abstractNumId w:val="0"/>
   </w:num>
   <w:num w:numId="8">
-    <w:abstractNumId w:val="8"/>
+    <w:abstractNumId w:val="13"/>
   </w:num>
   <w:num w:numId="9">
-    <w:abstractNumId w:val="5"/>
+    <w:abstractNumId w:val="9"/>
+  </w:num>
+  <w:num w:numId="10">
+    <w:abstractNumId w:val="3"/>
+  </w:num>
+  <w:num w:numId="11">
+    <w:abstractNumId w:val="7"/>
+  </w:num>
+  <w:num w:numId="12">
+    <w:abstractNumId w:val="6"/>
+  </w:num>
+  <w:num w:numId="13">
+    <w:abstractNumId w:val="11"/>
+  </w:num>
+  <w:num w:numId="14">
+    <w:abstractNumId w:val="1"/>
   </w:num>
 </w:numbering>
 </file>
@@ -5088,6 +8533,29 @@
       <w:bCs/>
     </w:rPr>
   </w:style>
+  <w:style w:type="character" w:styleId="a5">
+    <w:name w:val="Hyperlink"/>
+    <w:basedOn w:val="a0"/>
+    <w:uiPriority w:val="99"/>
+    <w:unhideWhenUsed/>
+    <w:rsid w:val="003E4918"/>
+    <w:rPr>
+      <w:color w:val="0563C1" w:themeColor="hyperlink"/>
+      <w:u w:val="single"/>
+    </w:rPr>
+  </w:style>
+  <w:style w:type="character" w:styleId="a6">
+    <w:name w:val="Unresolved Mention"/>
+    <w:basedOn w:val="a0"/>
+    <w:uiPriority w:val="99"/>
+    <w:semiHidden/>
+    <w:unhideWhenUsed/>
+    <w:rsid w:val="003E4918"/>
+    <w:rPr>
+      <w:color w:val="605E5C"/>
+      <w:shd w:val="clear" w:color="auto" w:fill="E1DFDD"/>
+    </w:rPr>
+  </w:style>
 </w:styles>
 </file>
 
@@ -5391,7 +8859,7 @@
 </file>
 
 <file path=customXml/itemProps1.xml><?xml version="1.0" encoding="utf-8"?>
-<ds:datastoreItem xmlns:ds="http://schemas.openxmlformats.org/officeDocument/2006/customXml" ds:itemID="{CA246792-0A20-49D8-AEA6-8254732609C2}">
+<ds:datastoreItem xmlns:ds="http://schemas.openxmlformats.org/officeDocument/2006/customXml" ds:itemID="{9C30C0B1-FEBB-44BD-9303-CD788B9F4FD5}">
   <ds:schemaRefs>
     <ds:schemaRef ds:uri="http://schemas.openxmlformats.org/officeDocument/2006/bibliography"/>
   </ds:schemaRefs>

</xml_diff>